<commit_message>
Implement interaction term analysis
</commit_message>
<xml_diff>
--- a/documents/SAP_TicagrelorVsClopidogrelVer0.1.docx
+++ b/documents/SAP_TicagrelorVsClopidogrelVer0.1.docx
@@ -20,9 +20,11 @@
       <w:r>
         <w:t xml:space="preserve"> and </w:t>
       </w:r>
+      <w:proofErr w:type="spellStart"/>
       <w:r>
         <w:t>clopidogrel</w:t>
       </w:r>
+      <w:proofErr w:type="spellEnd"/>
       <w:r>
         <w:t xml:space="preserve"> </w:t>
       </w:r>
@@ -107,15 +109,30 @@
         <w:rPr>
           <w:lang w:eastAsia="ko-KR"/>
         </w:rPr>
-        <w:t>Seng Chan You, MD, Ajou University, Korea</w:t>
-      </w:r>
-    </w:p>
-    <w:p>
-      <w:pPr>
-        <w:rPr>
-          <w:lang w:eastAsia="ko-KR"/>
-        </w:rPr>
-      </w:pPr>
+        <w:t xml:space="preserve">Seng Chan You, MD, </w:t>
+      </w:r>
+      <w:proofErr w:type="spellStart"/>
+      <w:r>
+        <w:rPr>
+          <w:lang w:eastAsia="ko-KR"/>
+        </w:rPr>
+        <w:t>Ajou</w:t>
+      </w:r>
+      <w:proofErr w:type="spellEnd"/>
+      <w:r>
+        <w:rPr>
+          <w:lang w:eastAsia="ko-KR"/>
+        </w:rPr>
+        <w:t xml:space="preserve"> University, Korea</w:t>
+      </w:r>
+    </w:p>
+    <w:p>
+      <w:pPr>
+        <w:rPr>
+          <w:lang w:eastAsia="ko-KR"/>
+        </w:rPr>
+      </w:pPr>
+      <w:proofErr w:type="spellStart"/>
       <w:r>
         <w:rPr>
           <w:lang w:eastAsia="ko-KR"/>
@@ -132,7 +149,14 @@
         <w:rPr>
           <w:lang w:eastAsia="ko-KR"/>
         </w:rPr>
-        <w:t xml:space="preserve">nsook Rho, PhD, Health </w:t>
+        <w:t>nsook</w:t>
+      </w:r>
+      <w:proofErr w:type="spellEnd"/>
+      <w:r>
+        <w:rPr>
+          <w:lang w:eastAsia="ko-KR"/>
+        </w:rPr>
+        <w:t xml:space="preserve"> Rho, PhD, Health </w:t>
       </w:r>
       <w:r>
         <w:rPr>
@@ -189,11 +213,19 @@
           <w:lang w:eastAsia="ko-KR"/>
         </w:rPr>
       </w:pPr>
-      <w:r>
-        <w:rPr>
-          <w:lang w:eastAsia="ko-KR"/>
-        </w:rPr>
-        <w:t xml:space="preserve">Jiwoo Kim, </w:t>
+      <w:proofErr w:type="spellStart"/>
+      <w:r>
+        <w:rPr>
+          <w:lang w:eastAsia="ko-KR"/>
+        </w:rPr>
+        <w:t>Jiwoo</w:t>
+      </w:r>
+      <w:proofErr w:type="spellEnd"/>
+      <w:r>
+        <w:rPr>
+          <w:lang w:eastAsia="ko-KR"/>
+        </w:rPr>
+        <w:t xml:space="preserve"> Kim, </w:t>
       </w:r>
       <w:r>
         <w:rPr>
@@ -214,38 +246,90 @@
           <w:lang w:eastAsia="ko-KR"/>
         </w:rPr>
       </w:pPr>
-      <w:r>
-        <w:rPr>
-          <w:lang w:eastAsia="ko-KR"/>
-        </w:rPr>
-        <w:t>Jaehyeong Cho, BS, Ajou University, Korea</w:t>
-      </w:r>
-    </w:p>
-    <w:p>
-      <w:pPr>
-        <w:rPr>
-          <w:lang w:eastAsia="ko-KR"/>
-        </w:rPr>
-      </w:pPr>
-      <w:r>
-        <w:rPr>
-          <w:lang w:eastAsia="ko-KR"/>
-        </w:rPr>
-        <w:t>Jimyung Park, Ajou University, Korea</w:t>
-      </w:r>
-    </w:p>
-    <w:p>
-      <w:pPr>
-        <w:rPr>
-          <w:lang w:eastAsia="ko-KR"/>
-        </w:rPr>
-      </w:pPr>
-      <w:r>
-        <w:rPr>
-          <w:lang w:eastAsia="ko-KR"/>
-        </w:rPr>
-        <w:t>Harlan M. Krumholz</w:t>
-      </w:r>
+      <w:proofErr w:type="spellStart"/>
+      <w:r>
+        <w:rPr>
+          <w:lang w:eastAsia="ko-KR"/>
+        </w:rPr>
+        <w:t>Jaehyeong</w:t>
+      </w:r>
+      <w:proofErr w:type="spellEnd"/>
+      <w:r>
+        <w:rPr>
+          <w:lang w:eastAsia="ko-KR"/>
+        </w:rPr>
+        <w:t xml:space="preserve"> Cho, BS, </w:t>
+      </w:r>
+      <w:proofErr w:type="spellStart"/>
+      <w:r>
+        <w:rPr>
+          <w:lang w:eastAsia="ko-KR"/>
+        </w:rPr>
+        <w:t>Ajou</w:t>
+      </w:r>
+      <w:proofErr w:type="spellEnd"/>
+      <w:r>
+        <w:rPr>
+          <w:lang w:eastAsia="ko-KR"/>
+        </w:rPr>
+        <w:t xml:space="preserve"> University, Korea</w:t>
+      </w:r>
+    </w:p>
+    <w:p>
+      <w:pPr>
+        <w:rPr>
+          <w:lang w:eastAsia="ko-KR"/>
+        </w:rPr>
+      </w:pPr>
+      <w:proofErr w:type="spellStart"/>
+      <w:r>
+        <w:rPr>
+          <w:lang w:eastAsia="ko-KR"/>
+        </w:rPr>
+        <w:t>Jimyung</w:t>
+      </w:r>
+      <w:proofErr w:type="spellEnd"/>
+      <w:r>
+        <w:rPr>
+          <w:lang w:eastAsia="ko-KR"/>
+        </w:rPr>
+        <w:t xml:space="preserve"> Park, </w:t>
+      </w:r>
+      <w:proofErr w:type="spellStart"/>
+      <w:r>
+        <w:rPr>
+          <w:lang w:eastAsia="ko-KR"/>
+        </w:rPr>
+        <w:t>Ajou</w:t>
+      </w:r>
+      <w:proofErr w:type="spellEnd"/>
+      <w:r>
+        <w:rPr>
+          <w:lang w:eastAsia="ko-KR"/>
+        </w:rPr>
+        <w:t xml:space="preserve"> University, Korea</w:t>
+      </w:r>
+    </w:p>
+    <w:p>
+      <w:pPr>
+        <w:rPr>
+          <w:lang w:eastAsia="ko-KR"/>
+        </w:rPr>
+      </w:pPr>
+      <w:r>
+        <w:rPr>
+          <w:lang w:eastAsia="ko-KR"/>
+        </w:rPr>
+        <w:t xml:space="preserve">Harlan M. </w:t>
+      </w:r>
+      <w:proofErr w:type="spellStart"/>
+      <w:r>
+        <w:rPr>
+          <w:lang w:eastAsia="ko-KR"/>
+        </w:rPr>
+        <w:t>Krumholz</w:t>
+      </w:r>
+      <w:proofErr w:type="spellEnd"/>
       <w:r>
         <w:rPr>
           <w:lang w:eastAsia="ko-KR"/>
@@ -273,7 +357,23 @@
     </w:p>
     <w:p>
       <w:r>
-        <w:t>Rae Woong Park, MD, PhD, Ajou University, Korea</w:t>
+        <w:t xml:space="preserve">Rae </w:t>
+      </w:r>
+      <w:proofErr w:type="spellStart"/>
+      <w:r>
+        <w:t>Woong</w:t>
+      </w:r>
+      <w:proofErr w:type="spellEnd"/>
+      <w:r>
+        <w:t xml:space="preserve"> Park, MD, PhD, </w:t>
+      </w:r>
+      <w:proofErr w:type="spellStart"/>
+      <w:r>
+        <w:t>Ajou</w:t>
+      </w:r>
+      <w:proofErr w:type="spellEnd"/>
+      <w:r>
+        <w:t xml:space="preserve"> University, Korea</w:t>
       </w:r>
     </w:p>
     <w:p/>
@@ -2846,13 +2946,23 @@
       <w:r>
         <w:tab/>
       </w:r>
+      <w:proofErr w:type="spellStart"/>
       <w:r>
         <w:rPr>
           <w:rFonts w:ascii="Calibri" w:hAnsi="Calibri" w:cs="Calibri"/>
           <w:color w:val="000000"/>
           <w:lang w:eastAsia="ko-KR"/>
         </w:rPr>
-        <w:t>PLATelet inhibition and patient Outcomes</w:t>
+        <w:t>PLATelet</w:t>
+      </w:r>
+      <w:proofErr w:type="spellEnd"/>
+      <w:r>
+        <w:rPr>
+          <w:rFonts w:ascii="Calibri" w:hAnsi="Calibri" w:cs="Calibri"/>
+          <w:color w:val="000000"/>
+          <w:lang w:eastAsia="ko-KR"/>
+        </w:rPr>
+        <w:t xml:space="preserve"> inhibition and patient Outcomes</w:t>
       </w:r>
     </w:p>
     <w:p>
@@ -2989,7 +3099,23 @@
           <w:rFonts w:ascii="Calibri" w:hAnsi="Calibri" w:cs="Calibri"/>
           <w:color w:val="000000"/>
         </w:rPr>
-        <w:t>use ticagrelor on top of aspirin in preference to clopidogrel for patients with acute coronary syndrome (ACS</w:t>
+        <w:t xml:space="preserve">use ticagrelor on top of aspirin in preference to </w:t>
+      </w:r>
+      <w:proofErr w:type="spellStart"/>
+      <w:r>
+        <w:rPr>
+          <w:rFonts w:ascii="Calibri" w:hAnsi="Calibri" w:cs="Calibri"/>
+          <w:color w:val="000000"/>
+        </w:rPr>
+        <w:t>clopidogrel</w:t>
+      </w:r>
+      <w:proofErr w:type="spellEnd"/>
+      <w:r>
+        <w:rPr>
+          <w:rFonts w:ascii="Calibri" w:hAnsi="Calibri" w:cs="Calibri"/>
+          <w:color w:val="000000"/>
+        </w:rPr>
+        <w:t xml:space="preserve"> for patients with acute coronary syndrome (ACS</w:t>
       </w:r>
       <w:r>
         <w:rPr>
@@ -3061,7 +3187,25 @@
           <w:color w:val="000000"/>
           <w:lang w:eastAsia="ko-KR"/>
         </w:rPr>
-        <w:t>The study of PLATelet inhibition and patient Outcomes (</w:t>
+        <w:t xml:space="preserve">The study of </w:t>
+      </w:r>
+      <w:proofErr w:type="spellStart"/>
+      <w:r>
+        <w:rPr>
+          <w:rFonts w:ascii="Calibri" w:hAnsi="Calibri" w:cs="Calibri"/>
+          <w:color w:val="000000"/>
+          <w:lang w:eastAsia="ko-KR"/>
+        </w:rPr>
+        <w:t>PLATelet</w:t>
+      </w:r>
+      <w:proofErr w:type="spellEnd"/>
+      <w:r>
+        <w:rPr>
+          <w:rFonts w:ascii="Calibri" w:hAnsi="Calibri" w:cs="Calibri"/>
+          <w:color w:val="000000"/>
+          <w:lang w:eastAsia="ko-KR"/>
+        </w:rPr>
+        <w:t xml:space="preserve"> inhibition and patient Outcomes (</w:t>
       </w:r>
       <w:r>
         <w:rPr>
@@ -3173,7 +3317,25 @@
           <w:color w:val="000000"/>
           <w:lang w:eastAsia="ko-KR"/>
         </w:rPr>
-        <w:t xml:space="preserve">Still, the real-world evidence evaluating net clinical benefit of ticagrelor over clopidogrel has been scarce. </w:t>
+        <w:t xml:space="preserve">Still, the real-world evidence evaluating net clinical benefit of ticagrelor over </w:t>
+      </w:r>
+      <w:proofErr w:type="spellStart"/>
+      <w:r>
+        <w:rPr>
+          <w:rFonts w:ascii="Calibri" w:hAnsi="Calibri" w:cs="Calibri"/>
+          <w:color w:val="000000"/>
+          <w:lang w:eastAsia="ko-KR"/>
+        </w:rPr>
+        <w:t>clopidogrel</w:t>
+      </w:r>
+      <w:proofErr w:type="spellEnd"/>
+      <w:r>
+        <w:rPr>
+          <w:rFonts w:ascii="Calibri" w:hAnsi="Calibri" w:cs="Calibri"/>
+          <w:color w:val="000000"/>
+          <w:lang w:eastAsia="ko-KR"/>
+        </w:rPr>
+        <w:t xml:space="preserve"> has been scarce. </w:t>
       </w:r>
       <w:r>
         <w:rPr>
@@ -3382,14 +3544,46 @@
           <w:rFonts w:ascii="Calibri" w:hAnsi="Calibri" w:cs="Calibri"/>
           <w:color w:val="000000"/>
         </w:rPr>
-        <w:t xml:space="preserve">clinical benefit and harm of ticagrelor and clopidogrel in patients with acute control syndrome from various countries and health care systems through </w:t>
-      </w:r>
+        <w:t xml:space="preserve">clinical benefit and harm of ticagrelor and </w:t>
+      </w:r>
+      <w:proofErr w:type="spellStart"/>
       <w:r>
         <w:rPr>
           <w:rFonts w:ascii="Calibri" w:hAnsi="Calibri" w:cs="Calibri"/>
           <w:color w:val="000000"/>
         </w:rPr>
-        <w:t>observational health data sciences and informatidcs (</w:t>
+        <w:t>clopidogrel</w:t>
+      </w:r>
+      <w:proofErr w:type="spellEnd"/>
+      <w:r>
+        <w:rPr>
+          <w:rFonts w:ascii="Calibri" w:hAnsi="Calibri" w:cs="Calibri"/>
+          <w:color w:val="000000"/>
+        </w:rPr>
+        <w:t xml:space="preserve"> in patients with acute control syndrome from various countries and health care systems through </w:t>
+      </w:r>
+      <w:r>
+        <w:rPr>
+          <w:rFonts w:ascii="Calibri" w:hAnsi="Calibri" w:cs="Calibri"/>
+          <w:color w:val="000000"/>
+        </w:rPr>
+        <w:t xml:space="preserve">observational health data sciences and </w:t>
+      </w:r>
+      <w:proofErr w:type="spellStart"/>
+      <w:r>
+        <w:rPr>
+          <w:rFonts w:ascii="Calibri" w:hAnsi="Calibri" w:cs="Calibri"/>
+          <w:color w:val="000000"/>
+        </w:rPr>
+        <w:t>informatidcs</w:t>
+      </w:r>
+      <w:proofErr w:type="spellEnd"/>
+      <w:r>
+        <w:rPr>
+          <w:rFonts w:ascii="Calibri" w:hAnsi="Calibri" w:cs="Calibri"/>
+          <w:color w:val="000000"/>
+        </w:rPr>
+        <w:t xml:space="preserve"> (</w:t>
       </w:r>
       <w:r>
         <w:rPr>
@@ -3550,7 +3744,6 @@
         <w:rPr>
           <w:rFonts w:ascii="Calibri" w:hAnsi="Calibri" w:cs="Calibri"/>
           <w:color w:val="000000"/>
-          <w:lang w:eastAsia="ko-KR"/>
         </w:rPr>
       </w:pPr>
       <w:bookmarkStart w:id="4" w:name="_Toc470944206"/>
@@ -3559,21 +3752,37 @@
           <w:rFonts w:ascii="Calibri" w:hAnsi="Calibri" w:cs="Calibri"/>
           <w:color w:val="000000"/>
         </w:rPr>
-        <w:t>The 2016 American College of Cardiology / American Heart Association (ACC/AHA) guideline and 2017 European Society of Cardiology (ESC) / European Association for Cardio-Thoracic Surgery (EACTS) guideline recommended to use ticagrelor on top of aspirin in preference to clopidogrel for patients with acute coronary syndrome (ACS) based on the results from randomized clinical trials (RCT).</w:t>
-      </w:r>
+        <w:t xml:space="preserve">The 2016 American College of Cardiology / American Heart Association (ACC/AHA) guideline and 2017 European Society of Cardiology (ESC) / European Association for Cardio-Thoracic Surgery (EACTS) guideline recommended to use ticagrelor on top of aspirin in preference to </w:t>
+      </w:r>
+      <w:proofErr w:type="spellStart"/>
       <w:r>
         <w:rPr>
           <w:rFonts w:ascii="Calibri" w:hAnsi="Calibri" w:cs="Calibri"/>
           <w:color w:val="000000"/>
         </w:rPr>
-        <w:fldChar w:fldCharType="begin"/>
-      </w:r>
+        <w:t>clopidogrel</w:t>
+      </w:r>
+      <w:proofErr w:type="spellEnd"/>
       <w:r>
         <w:rPr>
           <w:rFonts w:ascii="Calibri" w:hAnsi="Calibri" w:cs="Calibri"/>
           <w:color w:val="000000"/>
         </w:rPr>
-        <w:instrText xml:space="preserve"> ADDIN ZOTERO_ITEM CSL_CITATION {"citationID":"c5RyLUPH","properties":{"formattedCitation":"\\super 1,2\\nosupersub{}","plainCitation":"1,2","noteIndex":0},"citationItems":[{"id":7485,"uris":["http://zotero.org/users/1354749/items/YFQF8ZVW"],"uri":["http://zotero.org/users/1354749/items/YFQF8ZVW"],"itemData":{"id":7485,"type":"article-journal","title":"2016 ACC/AHA Guideline Focused Update on Duration of Dual Antiplatelet Therapy in Patients With Coronary Artery Disease: A Report of the American College of Cardiology/American Heart Association Task Force on Clinical Practice Guidelines","container-title":"Journal of the American College of Cardiology","page":"1082-1115","volume":"68","issue":"10","source":"PubMed","DOI":"10.1016/j.jacc.2016.03.513","ISSN":"1558-3597","note":"PMID: 27036918","shortTitle":"2016 ACC/AHA Guideline Focused Update on Duration of Dual Antiplatelet Therapy in Patients With Coronary Artery Disease","journalAbbreviation":"J. Am. Coll. Cardiol.","language":"eng","author":[{"family":"Levine","given":"Glenn N."},{"family":"Bates","given":"Eric R."},{"family":"Bittl","given":"John A."},{"family":"Brindis","given":"Ralph G."},{"family":"Fihn","given":"Stephan D."},{"family":"Fleisher","given":"Lee A."},{"family":"Granger","given":"Christopher B."},{"family":"Lange","given":"Richard A."},{"family":"Mack","given":"Michael J."},{"family":"Mauri","given":"Laura"},{"family":"Mehran","given":"Roxana"},{"family":"Mukherjee","given":"Debabrata"},{"family":"Newby","given":"L. Kristin"},{"family":"O'Gara","given":"Patrick T."},{"family":"Sabatine","given":"Marc S."},{"family":"Smith","given":"Peter K."},{"family":"Smith","given":"Sidney C."}],"issued":{"date-parts":[["2016"]],"season":"06"}}},{"id":7487,"uris":["http://zotero.org/users/1354749/items/3GVHA8P8"],"uri":["http://zotero.org/users/1354749/items/3GVHA8P8"],"itemData":{"id":7487,"type":"article-journal","title":"2017 ESC focused update on dual antiplatelet therapy in coronary artery disease developed in collaboration with EACTS: The Task Force for dual antiplatelet therapy in coronary artery disease of the European Society of Cardiology (ESC) and of the European Association for Cardio-Thoracic Surgery (EACTS)","container-title":"European Heart Journal","page":"213-260","volume":"39","issue":"3","source":"PubMed","DOI":"10.1093/eurheartj/ehx419","ISSN":"1522-9645","note":"PMID: 28886622","shortTitle":"2017 ESC focused update on dual antiplatelet therapy in coronary artery disease developed in collaboration with EACTS","journalAbbreviation":"Eur. Heart J.","language":"eng","author":[{"family":"Valgimigli","given":"Marco"},{"family":"Bueno","given":"Héctor"},{"family":"Byrne","given":"Robert A."},{"family":"Collet","given":"Jean-Philippe"},{"family":"Costa","given":"Francesco"},{"family":"Jeppsson","given":"Anders"},{"family":"Jüni","given":"Peter"},{"family":"Kastrati","given":"Adnan"},{"family":"Kolh","given":"Philippe"},{"family":"Mauri","given":"Laura"},{"family":"Montalescot","given":"Gilles"},{"family":"Neumann","given":"Franz-Josef"},{"family":"Petricevic","given":"Mate"},{"family":"Roffi","given":"Marco"},{"family":"Steg","given":"Philippe Gabriel"},{"family":"Windecker","given":"Stephan"},{"family":"Zamorano","given":"Jose Luis"},{"family":"Levine","given":"Glenn N."},{"literal":"ESC Scientific Document Group"},{"literal":"ESC Committee for Practice Guidelines (CPG)"},{"literal":"ESC National Cardiac Societies"}],"issued":{"date-parts":[["2018",1,14]]}}}],"schema":"https://github.com/citation-style-language/schema/raw/master/csl-citation.json"} </w:instrText>
+        <w:t xml:space="preserve"> for patients with acute coronary syndrome (ACS) based on the results from randomized clinical trials (RCT).</w:t>
+      </w:r>
+      <w:r>
+        <w:rPr>
+          <w:rFonts w:ascii="Calibri" w:hAnsi="Calibri" w:cs="Calibri"/>
+          <w:color w:val="000000"/>
+        </w:rPr>
+        <w:fldChar w:fldCharType="begin"/>
+      </w:r>
+      <w:r>
+        <w:rPr>
+          <w:rFonts w:ascii="Calibri" w:hAnsi="Calibri" w:cs="Calibri"/>
+          <w:color w:val="000000"/>
+        </w:rPr>
+        <w:instrText xml:space="preserve"> ADDIN ZOTERO_ITEM CSL_CITATION {"citationID":"GE3mk11F","properties":{"formattedCitation":"\\super 1,2\\nosupersub{}","plainCitation":"1,2","noteIndex":0},"citationItems":[{"id":7485,"uris":["http://zotero.org/users/1354749/items/YFQF8ZVW"],"uri":["http://zotero.org/users/1354749/items/YFQF8ZVW"],"itemData":{"id":7485,"type":"article-journal","title":"2016 ACC/AHA Guideline Focused Update on Duration of Dual Antiplatelet Therapy in Patients With Coronary Artery Disease: A Report of the American College of Cardiology/American Heart Association Task Force on Clinical Practice Guidelines","container-title":"Journal of the American College of Cardiology","page":"1082-1115","volume":"68","issue":"10","source":"PubMed","DOI":"10.1016/j.jacc.2016.03.513","ISSN":"1558-3597","note":"PMID: 27036918","shortTitle":"2016 ACC/AHA Guideline Focused Update on Duration of Dual Antiplatelet Therapy in Patients With Coronary Artery Disease","journalAbbreviation":"J. Am. Coll. Cardiol.","language":"eng","author":[{"family":"Levine","given":"Glenn N."},{"family":"Bates","given":"Eric R."},{"family":"Bittl","given":"John A."},{"family":"Brindis","given":"Ralph G."},{"family":"Fihn","given":"Stephan D."},{"family":"Fleisher","given":"Lee A."},{"family":"Granger","given":"Christopher B."},{"family":"Lange","given":"Richard A."},{"family":"Mack","given":"Michael J."},{"family":"Mauri","given":"Laura"},{"family":"Mehran","given":"Roxana"},{"family":"Mukherjee","given":"Debabrata"},{"family":"Newby","given":"L. Kristin"},{"family":"O'Gara","given":"Patrick T."},{"family":"Sabatine","given":"Marc S."},{"family":"Smith","given":"Peter K."},{"family":"Smith","given":"Sidney C."}],"issued":{"date-parts":[["2016"]],"season":"06"}}},{"id":7487,"uris":["http://zotero.org/users/1354749/items/3GVHA8P8"],"uri":["http://zotero.org/users/1354749/items/3GVHA8P8"],"itemData":{"id":7487,"type":"article-journal","title":"2017 ESC focused update on dual antiplatelet therapy in coronary artery disease developed in collaboration with EACTS: The Task Force for dual antiplatelet therapy in coronary artery disease of the European Society of Cardiology (ESC) and of the European Association for Cardio-Thoracic Surgery (EACTS)","container-title":"European Heart Journal","page":"213-260","volume":"39","issue":"3","source":"PubMed","DOI":"10.1093/eurheartj/ehx419","ISSN":"1522-9645","note":"PMID: 28886622","shortTitle":"2017 ESC focused update on dual antiplatelet therapy in coronary artery disease developed in collaboration with EACTS","journalAbbreviation":"Eur. Heart J.","language":"eng","author":[{"family":"Valgimigli","given":"Marco"},{"family":"Bueno","given":"Héctor"},{"family":"Byrne","given":"Robert A."},{"family":"Collet","given":"Jean-Philippe"},{"family":"Costa","given":"Francesco"},{"family":"Jeppsson","given":"Anders"},{"family":"Jüni","given":"Peter"},{"family":"Kastrati","given":"Adnan"},{"family":"Kolh","given":"Philippe"},{"family":"Mauri","given":"Laura"},{"family":"Montalescot","given":"Gilles"},{"family":"Neumann","given":"Franz-Josef"},{"family":"Petricevic","given":"Mate"},{"family":"Roffi","given":"Marco"},{"family":"Steg","given":"Philippe Gabriel"},{"family":"Windecker","given":"Stephan"},{"family":"Zamorano","given":"Jose Luis"},{"family":"Levine","given":"Glenn N."},{"literal":"ESC Scientific Document Group"},{"literal":"ESC Committee for Practice Guidelines (CPG)"},{"literal":"ESC National Cardiac Societies"}],"issued":{"date-parts":[["2018",1,14]]}}}],"schema":"https://github.com/citation-style-language/schema/raw/master/csl-citation.json"} </w:instrText>
       </w:r>
       <w:r>
         <w:rPr>
@@ -3610,28 +3819,46 @@
           <w:color w:val="000000"/>
           <w:lang w:eastAsia="ko-KR"/>
         </w:rPr>
-        <w:t>The study of PLATelet inhibition and patient Outcomes (</w:t>
-      </w:r>
+        <w:t xml:space="preserve">The study of </w:t>
+      </w:r>
+      <w:proofErr w:type="spellStart"/>
       <w:r>
         <w:rPr>
           <w:rFonts w:ascii="Calibri" w:hAnsi="Calibri" w:cs="Calibri"/>
           <w:color w:val="000000"/>
-        </w:rPr>
-        <w:t>PLATO) trial demonstrated the ticagrelor reduced the rate of death from vascular causes, myocardial infarction, or death, with an increase in the rate of non-procedural-related bleeding.</w:t>
-      </w:r>
+          <w:lang w:eastAsia="ko-KR"/>
+        </w:rPr>
+        <w:t>PLATelet</w:t>
+      </w:r>
+      <w:proofErr w:type="spellEnd"/>
       <w:r>
         <w:rPr>
           <w:rFonts w:ascii="Calibri" w:hAnsi="Calibri" w:cs="Calibri"/>
           <w:color w:val="000000"/>
-        </w:rPr>
-        <w:fldChar w:fldCharType="begin"/>
+          <w:lang w:eastAsia="ko-KR"/>
+        </w:rPr>
+        <w:t xml:space="preserve"> inhibition and patient Outcomes (</w:t>
       </w:r>
       <w:r>
         <w:rPr>
           <w:rFonts w:ascii="Calibri" w:hAnsi="Calibri" w:cs="Calibri"/>
           <w:color w:val="000000"/>
         </w:rPr>
-        <w:instrText xml:space="preserve"> ADDIN ZOTERO_ITEM CSL_CITATION {"citationID":"4Cm1Nkr1","properties":{"formattedCitation":"\\super 3\\nosupersub{}","plainCitation":"3","noteIndex":0},"citationItems":[{"id":2200,"uris":["http://zotero.org/users/1354749/items/WTUINGEN"],"uri":["http://zotero.org/users/1354749/items/WTUINGEN"],"itemData":{"id":2200,"type":"article-journal","title":"Ticagrelor versus Clopidogrel in Patients with Acute Coronary Syndromes","container-title":"New England Journal of Medicine","page":"1045-1057","volume":"361","issue":"11","source":"Taylor and Francis+NEJM","abstract":"In a multicenter, randomized trial, ticagrelor — a reversible inhibitor of the adenosine diphosphate receptor P2Y12 — was compared with clopidogrel in patients who had an acute coronary syndrome with or without ST-segment elevation. At 12 months, the primary end point of death from vascular causes, myocardial infarction, or stroke occurred less often with ticagrelor. Ticagrelor was not associated with an increase in the risk of major bleeding.","DOI":"10.1056/NEJMoa0904327","ISSN":"0028-4793","note":"PMID: 19717846","author":[{"family":"Wallentin","given":"Lars"},{"family":"Becker","given":"Richard C."},{"family":"Budaj","given":"Andrzej"},{"family":"Cannon","given":"Christopher P."},{"family":"Emanuelsson","given":"Håkan"},{"family":"Held","given":"Claes"},{"family":"Horrow","given":"Jay"},{"family":"Husted","given":"Steen"},{"family":"James","given":"Stefan"},{"family":"Katus","given":"Hugo"},{"family":"Mahaffey","given":"Kenneth W."},{"family":"Scirica","given":"Benjamin M."},{"family":"Skene","given":"Allan"},{"family":"Steg","given":"Philippe Gabriel"},{"family":"Storey","given":"Robert F."},{"family":"Harrington","given":"Robert A."}],"issued":{"date-parts":[["2009",9,10]]}}}],"schema":"https://github.com/citation-style-language/schema/raw/master/csl-citation.json"} </w:instrText>
+        <w:t>PLATO) trial demonstrated the ticagrelor reduced the rate of death from vascular causes, myocardial infarction, or death, with an increase in the rate of non-procedural-related bleeding.</w:t>
+      </w:r>
+      <w:r>
+        <w:rPr>
+          <w:rFonts w:ascii="Calibri" w:hAnsi="Calibri" w:cs="Calibri"/>
+          <w:color w:val="000000"/>
+        </w:rPr>
+        <w:fldChar w:fldCharType="begin"/>
+      </w:r>
+      <w:r>
+        <w:rPr>
+          <w:rFonts w:ascii="Calibri" w:hAnsi="Calibri" w:cs="Calibri"/>
+          <w:color w:val="000000"/>
+        </w:rPr>
+        <w:instrText xml:space="preserve"> ADDIN ZOTERO_ITEM CSL_CITATION {"citationID":"bLw7pmr0","properties":{"formattedCitation":"\\super 3\\nosupersub{}","plainCitation":"3","noteIndex":0},"citationItems":[{"id":2200,"uris":["http://zotero.org/users/1354749/items/WTUINGEN"],"uri":["http://zotero.org/users/1354749/items/WTUINGEN"],"itemData":{"id":2200,"type":"article-journal","title":"Ticagrelor versus Clopidogrel in Patients with Acute Coronary Syndromes","container-title":"New England Journal of Medicine","page":"1045-1057","volume":"361","issue":"11","source":"Taylor and Francis+NEJM","abstract":"In a multicenter, randomized trial, ticagrelor — a reversible inhibitor of the adenosine diphosphate receptor P2Y12 — was compared with clopidogrel in patients who had an acute coronary syndrome with or without ST-segment elevation. At 12 months, the primary end point of death from vascular causes, myocardial infarction, or stroke occurred less often with ticagrelor. Ticagrelor was not associated with an increase in the risk of major bleeding.","DOI":"10.1056/NEJMoa0904327","ISSN":"0028-4793","note":"PMID: 19717846","author":[{"family":"Wallentin","given":"Lars"},{"family":"Becker","given":"Richard C."},{"family":"Budaj","given":"Andrzej"},{"family":"Cannon","given":"Christopher P."},{"family":"Emanuelsson","given":"Håkan"},{"family":"Held","given":"Claes"},{"family":"Horrow","given":"Jay"},{"family":"Husted","given":"Steen"},{"family":"James","given":"Stefan"},{"family":"Katus","given":"Hugo"},{"family":"Mahaffey","given":"Kenneth W."},{"family":"Scirica","given":"Benjamin M."},{"family":"Skene","given":"Allan"},{"family":"Steg","given":"Philippe Gabriel"},{"family":"Storey","given":"Robert F."},{"family":"Harrington","given":"Robert A."}],"issued":{"date-parts":[["2009",9,10]]}}}],"schema":"https://github.com/citation-style-language/schema/raw/master/csl-citation.json"} </w:instrText>
       </w:r>
       <w:r>
         <w:rPr>
@@ -3660,15 +3887,99 @@
           <w:rFonts w:ascii="Calibri" w:hAnsi="Calibri" w:cs="Calibri"/>
           <w:color w:val="000000"/>
         </w:rPr>
-        <w:t xml:space="preserve"> Following </w:t>
+        <w:t xml:space="preserve"> </w:t>
       </w:r>
       <w:r>
         <w:rPr>
           <w:rFonts w:ascii="Calibri" w:hAnsi="Calibri" w:cs="Calibri"/>
           <w:color w:val="000000"/>
-          <w:lang w:eastAsia="ko-KR"/>
-        </w:rPr>
-        <w:t xml:space="preserve">meta-analysis also concluded in consistent with the PLATO trial. </w:t>
+        </w:rPr>
+        <w:t>In post-hoc analysis, the significant interaction between treatment and trial region was identified, which suggested worse clinical effect of ticagrelor in North America than in the rest of the worl</w:t>
+      </w:r>
+      <w:r>
+        <w:rPr>
+          <w:rFonts w:ascii="Calibri" w:hAnsi="Calibri" w:cs="Calibri"/>
+          <w:color w:val="000000"/>
+        </w:rPr>
+        <w:t xml:space="preserve">d. </w:t>
+      </w:r>
+      <w:r>
+        <w:rPr>
+          <w:rFonts w:ascii="Calibri" w:hAnsi="Calibri" w:cs="Calibri"/>
+          <w:color w:val="000000"/>
+        </w:rPr>
+        <w:fldChar w:fldCharType="begin"/>
+      </w:r>
+      <w:r>
+        <w:rPr>
+          <w:rFonts w:ascii="Calibri" w:hAnsi="Calibri" w:cs="Calibri"/>
+          <w:color w:val="000000"/>
+        </w:rPr>
+        <w:instrText xml:space="preserve"> ADDIN ZOTERO_ITEM CSL_CITATION {"citationID":"qx4sglI8","properties":{"formattedCitation":"\\super 7\\nosupersub{}","plainCitation":"7","noteIndex":0},"citationItems":[{"id":7562,"uris":["http://zotero.org/users/1354749/items/CTURYAH9"],"uri":["http://zotero.org/users/1354749/items/CTURYAH9"],"itemData":{"id":7562,"type":"article-journal","title":"Ticagrelor Compared With Clopidogrel by Geographic Region in the Platelet Inhibition and Patient Outcomes (PLATO) Trial","container-title":"Circulation","page":"544-554","volume":"124","issue":"5","source":"ahajournals.org (Atypon)","abstract":"Background—In the Platelet Inhibition and Patient Outcomes (PLATO) trial, a prespecified subgroup analysis showed a significant interaction between treatment and region (P=0.045), with less effect of ticagrelor in North America than in the rest of the world.Methods and Results—Reasons for the interaction were explored independently by 2 statistical groups. Systematic errors in trial conduct were investigated. Statistical approaches evaluated the likelihood of play of chance. Cox regression analyses were performed to quantify how much of the regional interaction could be explained by patient characteristics and concomitant treatments, including aspirin maintenance therapy. Landmark Cox regressions at 8 time points evaluated the association of selected factors, including aspirin dose, with outcomes by treatment. Systematic errors in trial conduct were ruled out. Given the large number of subgroup analyses performed and that a result numerically favoring clopidogrel in at least 1 of the 4 prespecified regions could occur with 32% probability, chance alone cannot be ruled out. More patients in the United States (53.6%) than in the rest of the world (1.7%) took a median aspir</w:instrText>
+      </w:r>
+      <w:r>
+        <w:rPr>
+          <w:rFonts w:ascii="Calibri" w:hAnsi="Calibri" w:cs="Calibri" w:hint="eastAsia"/>
+          <w:color w:val="000000"/>
+        </w:rPr>
+        <w:instrText xml:space="preserve">in dose </w:instrText>
+      </w:r>
+      <w:r>
+        <w:rPr>
+          <w:rFonts w:ascii="Calibri" w:hAnsi="Calibri" w:cs="Calibri" w:hint="eastAsia"/>
+          <w:color w:val="000000"/>
+        </w:rPr>
+        <w:instrText>≥</w:instrText>
+      </w:r>
+      <w:r>
+        <w:rPr>
+          <w:rFonts w:ascii="Calibri" w:hAnsi="Calibri" w:cs="Calibri" w:hint="eastAsia"/>
+          <w:color w:val="000000"/>
+        </w:rPr>
+        <w:instrText>300 mg/d. Of 37 baseline and postrandomization factors explored, only aspirin dose explained a substantial fraction of the regional interaction. In adjusted analyses, both Cox regression with median maintenance dose and landmark techniques showed</w:instrText>
+      </w:r>
+      <w:r>
+        <w:rPr>
+          <w:rFonts w:ascii="Calibri" w:hAnsi="Calibri" w:cs="Calibri"/>
+          <w:color w:val="000000"/>
+        </w:rPr>
+        <w:instrText xml:space="preserve"> that, in patients taking low-dose maintenance aspirin, ticagrelor was associated with better outcomes compared with clopidogrel, with statistical superiority in the rest of the world and similar outcomes in the US cohort.Conclusions—The regional interaction could arise from chance alone. Results of 2 independently performed analyses identified an underlying statistical interaction with aspirin maintenance dose as a possible explanation for the regional difference. The lowest risk of cardiovascular death, myocardial infarction, or stroke with ticagrelor compared with clopidogrel is associated with a low maintenance dose of concomitant aspirin.Clinical Trial Registration—URL: http://www.clinicaltrials.gov. Unique identifier: NCT00391872.","DOI":"10.1161/CIRCULATIONAHA.111.047498","journalAbbreviation":"Circulation","author":[{"literal":"Mahaffey Kenneth W."},{"literal":"Wojdyla Daniel M."},{"literal":"Carroll Kevin"},{"literal":"Becker Richard C."},{"literal":"Storey Robert F."},{"literal":"Angiolillo Dominick J."},{"literal":"Held Claes"},{"literal":"Cannon Christopher P."},{"literal":"James Stefan"},{"literal":"Pieper Karen S."},{"literal":"Horrow Jay"},{"literal":"Harrington Robert A."},{"literal":"Wallentin Lars"}],"issued":{"date-parts":[["2011",8,2]]}}}],"schema":"https://github.com/citation-style-language/schema/raw/master/csl-citation.json"} </w:instrText>
+      </w:r>
+      <w:r>
+        <w:rPr>
+          <w:rFonts w:ascii="Calibri" w:hAnsi="Calibri" w:cs="Calibri"/>
+          <w:color w:val="000000"/>
+        </w:rPr>
+        <w:fldChar w:fldCharType="separate"/>
+      </w:r>
+      <w:r>
+        <w:rPr>
+          <w:rFonts w:ascii="Calibri" w:hAnsi="Calibri" w:cs="Calibri"/>
+          <w:color w:val="000000"/>
+          <w:vertAlign w:val="superscript"/>
+        </w:rPr>
+        <w:t>7</w:t>
+      </w:r>
+      <w:r>
+        <w:rPr>
+          <w:rFonts w:ascii="Calibri" w:hAnsi="Calibri" w:cs="Calibri"/>
+          <w:color w:val="000000"/>
+        </w:rPr>
+        <w:fldChar w:fldCharType="end"/>
+      </w:r>
+      <w:r>
+        <w:rPr>
+          <w:rFonts w:ascii="Calibri" w:hAnsi="Calibri" w:cs="Calibri"/>
+          <w:color w:val="000000"/>
+        </w:rPr>
+        <w:t xml:space="preserve"> </w:t>
+      </w:r>
+      <w:r>
+        <w:rPr>
+          <w:rFonts w:ascii="Calibri" w:hAnsi="Calibri" w:cs="Calibri"/>
+          <w:color w:val="000000"/>
+        </w:rPr>
+        <w:t xml:space="preserve"> </w:t>
       </w:r>
     </w:p>
     <w:p>
@@ -3694,36 +4005,79 @@
           <w:color w:val="000000"/>
           <w:lang w:eastAsia="ko-KR"/>
         </w:rPr>
-        <w:t xml:space="preserve">Still, the real-world evidence evaluating net clinical benefit of ticagrelor over clopidogrel has been scarce. </w:t>
+        <w:lastRenderedPageBreak/>
+        <w:t>T</w:t>
       </w:r>
       <w:r>
         <w:rPr>
           <w:rFonts w:ascii="Calibri" w:hAnsi="Calibri" w:cs="Calibri"/>
           <w:color w:val="000000"/>
-        </w:rPr>
-        <w:t xml:space="preserve">Furthermore, there is a concern that non-White patients, especially Asians and Black people, might be </w:t>
-      </w:r>
+          <w:lang w:eastAsia="ko-KR"/>
+        </w:rPr>
+        <w:t xml:space="preserve">he real-world evidence evaluating net clinical benefit of ticagrelor over </w:t>
+      </w:r>
+      <w:proofErr w:type="spellStart"/>
       <w:r>
         <w:rPr>
           <w:rFonts w:ascii="Calibri" w:hAnsi="Calibri" w:cs="Calibri"/>
           <w:color w:val="000000"/>
-        </w:rPr>
-        <w:lastRenderedPageBreak/>
-        <w:t>susceptible to anti-thrombotic therapy because of excessive bleeding risk.</w:t>
-      </w:r>
+          <w:lang w:eastAsia="ko-KR"/>
+        </w:rPr>
+        <w:t>clopidogrel</w:t>
+      </w:r>
+      <w:proofErr w:type="spellEnd"/>
       <w:r>
         <w:rPr>
           <w:rFonts w:ascii="Calibri" w:hAnsi="Calibri" w:cs="Calibri"/>
           <w:color w:val="000000"/>
-        </w:rPr>
-        <w:fldChar w:fldCharType="begin"/>
+          <w:lang w:eastAsia="ko-KR"/>
+        </w:rPr>
+        <w:t xml:space="preserve"> across countries or races</w:t>
       </w:r>
       <w:r>
         <w:rPr>
           <w:rFonts w:ascii="Calibri" w:hAnsi="Calibri" w:cs="Calibri"/>
           <w:color w:val="000000"/>
-        </w:rPr>
-        <w:instrText xml:space="preserve"> ADDIN ZOTERO_ITEM CSL_CITATION {"citationID":"GKt2gVLR","properties":{"formattedCitation":"\\super 4,5\\nosupersub{}","plainCitation":"4,5","noteIndex":0},"citationItems":[{"id":7509,"uris":["http://zotero.org/users/1354749/items/YIFLQDR6"],"uri":["http://zotero.org/users/1354749/items/YIFLQDR6"],"itemData":{"id":7509,"type":"article-journal","title":"Comparison of Baseline Characteristics, Treatment Patterns, and In-Hospital Outcomes of Asian Versus Non-Asian White Americans With Non–ST-Segment Elevation Acute Coronary Syndromes from the CRUSADE Quality Improvement Initiative","container-title":"The American Journal of Cardiology","page":"391-396","volume":"100","issue":"3","source":"ScienceDirect","abstract":"It has been suggested that Asians may respond differently to antithrombotic therapy, but contemporary management and outcomes of non–ST-segment elevation (NSTE) acute coronary syndromes (ACSs) in Asian patients have not been well characterized. Using data from the CRUSADE initiative, we compared baseline characteristics, treatment patterns, and in-hospital outcomes between 1,071 Asian and 72,513 non-Asian white patients hospitalized with NSTE ACS. Asian patients were more likely to have hypertension, diabetes, and renal insufficiency compared with non-Asian whites. Body mass index was lower in Asian patients (24.9 vs 27.8 kg/m2, p &lt;0.0001). Use of acute medical therapies, cardiac catheterization, and percutaneous or surgical revascularization did not significantly differ between Asian and white groups after adjustment for patient and hospital characteristics. In-hospital mortality (5.0% vs 4.4%, adjusted odds ratio [OR] 1.24, 95% confidence interval [CI] 0.88 to 1.73) and reinfarction rates (2.0% vs 2.3%. adjusted OR 0.94, 95% CI 0.65 to 1.38) were also similar. In contrast, rates of major bleeding (13.4% vs 9.4%, p &lt;0.0001) and red blood cell transfusion (9.6% vs 6.6%, p = 0.0005) were significantly higher in the Asian population and this higher bleeding risk persisted after adjustment for bleeding risk factors and body mass index; adjusted ORs were 1.32 (95% CI 1.08 to 1.62) and 1.32 (95% CI 1.01 to 1.72), respectively. In conclusion, despite similar treatment, Asian patients with NSTE ACS have significantly higher bleeding risk even after adjustment for risk factors and body mass index. Further investigation is needed to explore the potential for ethnic variability in antithrombotic susceptibility.","DOI":"10.1016/j.amjcard.2007.03.035","ISSN":"0002-9149","journalAbbreviation":"The American Journal of Cardiology","author":[{"family":"Wang","given":"Tracy Y."},{"family":"Chen","given":"Anita Y."},{"family":"Roe","given":"Matthew T."},{"family":"Alexander","given":"Karen P."},{"family":"Newby","given":"L. Kristin"},{"family":"Smith","given":"Sidney C."},{"family":"Bangalore","given":"Sripal"},{"family":"Gibler","given":"W. Brian"},{"family":"Ohman","given":"E. Magnus"},{"family":"Peterson","given":"Eric D."}],"issued":{"date-parts":[["2007",8,1]]}}},{"id":7513,"uris":["http://zotero.org/users/1354749/items/I543JQP8"],"uri":["http://zotero.org/users/1354749/items/I543JQP8"],"itemData":{"id":7513,"type":"article-journal","title":"Association of Bleeding and In-Hospital Mortality in Black and White Patients With ST-Segment–Elevation Myocardial Infarction Receiving Reperfusion","container-title":"Circulation","page":"1727-1734","volume":"125","issue":"14","source":"lps3.www.ahajournals.org.libproxy.ajou.ac.kr (Atypon)","abstract":"Background—Prior studies have suggested that blacks with acute ST-segment–elevation myocardial infarction have increased bleeding risks with fibrinolysis relative to whites, yet these data were quite limited. Additionally, it is unknown whether there are racial differences in bleeding risks among patients with ST-segment–elevation myocardial infarction receiving primary percutaneous coronary intervention.Methods and Results—We evaluated data on blacks and whites with ST-segment–elevation myocardial infarction treated with either fibrinolysis or primary percutaneous coronary intervention from the National Registry of Myocardial Infarction (NRMI)-4 and 5 participating centers between July 2000 and December 2006. We compared differences between the 2 groups in rates of in-hospital major bleeding and mortality, adjusted with logistic regression analyses. In fibrinolytic-treated patients with ST-segment–elevation myocardial infarction, the bleeding rates were higher among blacks (n=2283) than whites (n=42 243; 10.9% versus 10.3%; adjusted odds ratio, 1.21; 95% confidence interval, 1.02–1.43). Similarly, in patients receiving primary percutaneous coronary intervention, the bleeding rates were higher in blacks (n=2826) than in whites (n=46 332; 10.3% versus 7.8%; adjusted odds ratio, 1.33; 95% confidence interval, 1.13–1.56). Bleeding was associated with higher risk of death in both ethnic groups. However, there was no overall racial difference in in-hospital mortality among those with bleeding or without bleeding treated with either fibrinolysis or primary percutaneous coronary intervention.Conclusions—Blacks with ST-segment–elevation myocardial infarction treated with either fibrinolysis or primary percutaneous coronary intervention had a higher risk of bleeding events than their white counterparts. Bleeding was associated with a similar increased risk of death in both ethnic groups treated by either reperfusion strategy.","DOI":"10.1161/CIRCULATIONAHA.111.068668","journalAbbreviation":"Circulation","author":[{"literal":"Mehta Rajendra H."},{"literal":"Parsons Lori"},{"literal":"Rao Sunil V."},{"literal":"Peterson Eric D."}],"issued":{"date-parts":[["2012",4,10]]}}}],"schema":"https://github.com/citation-style-language/schema/raw/master/csl-citation.json"} </w:instrText>
+          <w:lang w:eastAsia="ko-KR"/>
+        </w:rPr>
+        <w:t xml:space="preserve"> has been scarce. </w:t>
+      </w:r>
+      <w:r>
+        <w:rPr>
+          <w:rFonts w:ascii="Calibri" w:hAnsi="Calibri" w:cs="Calibri"/>
+          <w:color w:val="000000"/>
+        </w:rPr>
+        <w:t xml:space="preserve">Furthermore, there is a concern that non-White patients, especially Asians and Black people, might be susceptible to anti-thrombotic therapy </w:t>
+      </w:r>
+      <w:r>
+        <w:rPr>
+          <w:rFonts w:ascii="Calibri" w:hAnsi="Calibri" w:cs="Calibri"/>
+          <w:color w:val="000000"/>
+        </w:rPr>
+        <w:t xml:space="preserve">in real word </w:t>
+      </w:r>
+      <w:bookmarkStart w:id="5" w:name="_GoBack"/>
+      <w:bookmarkEnd w:id="5"/>
+      <w:r>
+        <w:rPr>
+          <w:rFonts w:ascii="Calibri" w:hAnsi="Calibri" w:cs="Calibri"/>
+          <w:color w:val="000000"/>
+        </w:rPr>
+        <w:t>because of excessive bleeding risk.</w:t>
+      </w:r>
+      <w:r>
+        <w:rPr>
+          <w:rFonts w:ascii="Calibri" w:hAnsi="Calibri" w:cs="Calibri"/>
+          <w:color w:val="000000"/>
+        </w:rPr>
+        <w:fldChar w:fldCharType="begin"/>
+      </w:r>
+      <w:r>
+        <w:rPr>
+          <w:rFonts w:ascii="Calibri" w:hAnsi="Calibri" w:cs="Calibri"/>
+          <w:color w:val="000000"/>
+        </w:rPr>
+        <w:instrText xml:space="preserve"> ADDIN ZOTERO_ITEM CSL_CITATION {"citationID":"xw94eQ5X","properties":{"formattedCitation":"\\super 4,5\\nosupersub{}","plainCitation":"4,5","noteIndex":0},"citationItems":[{"id":7509,"uris":["http://zotero.org/users/1354749/items/YIFLQDR6"],"uri":["http://zotero.org/users/1354749/items/YIFLQDR6"],"itemData":{"id":7509,"type":"article-journal","title":"Comparison of Baseline Characteristics, Treatment Patterns, and In-Hospital Outcomes of Asian Versus Non-Asian White Americans With Non–ST-Segment Elevation Acute Coronary Syndromes from the CRUSADE Quality Improvement Initiative","container-title":"The American Journal of Cardiology","page":"391-396","volume":"100","issue":"3","source":"ScienceDirect","abstract":"It has been suggested that Asians may respond differently to antithrombotic therapy, but contemporary management and outcomes of non–ST-segment elevation (NSTE) acute coronary syndromes (ACSs) in Asian patients have not been well characterized. Using data from the CRUSADE initiative, we compared baseline characteristics, treatment patterns, and in-hospital outcomes between 1,071 Asian and 72,513 non-Asian white patients hospitalized with NSTE ACS. Asian patients were more likely to have hypertension, diabetes, and renal insufficiency compared with non-Asian whites. Body mass index was lower in Asian patients (24.9 vs 27.8 kg/m2, p &lt;0.0001). Use of acute medical therapies, cardiac catheterization, and percutaneous or surgical revascularization did not significantly differ between Asian and white groups after adjustment for patient and hospital characteristics. In-hospital mortality (5.0% vs 4.4%, adjusted odds ratio [OR] 1.24, 95% confidence interval [CI] 0.88 to 1.73) and reinfarction rates (2.0% vs 2.3%. adjusted OR 0.94, 95% CI 0.65 to 1.38) were also similar. In contrast, rates of major bleeding (13.4% vs 9.4%, p &lt;0.0001) and red blood cell transfusion (9.6% vs 6.6%, p = 0.0005) were significantly higher in the Asian population and this higher bleeding risk persisted after adjustment for bleeding risk factors and body mass index; adjusted ORs were 1.32 (95% CI 1.08 to 1.62) and 1.32 (95% CI 1.01 to 1.72), respectively. In conclusion, despite similar treatment, Asian patients with NSTE ACS have significantly higher bleeding risk even after adjustment for risk factors and body mass index. Further investigation is needed to explore the potential for ethnic variability in antithrombotic susceptibility.","DOI":"10.1016/j.amjcard.2007.03.035","ISSN":"0002-9149","journalAbbreviation":"The American Journal of Cardiology","author":[{"family":"Wang","given":"Tracy Y."},{"family":"Chen","given":"Anita Y."},{"family":"Roe","given":"Matthew T."},{"family":"Alexander","given":"Karen P."},{"family":"Newby","given":"L. Kristin"},{"family":"Smith","given":"Sidney C."},{"family":"Bangalore","given":"Sripal"},{"family":"Gibler","given":"W. Brian"},{"family":"Ohman","given":"E. Magnus"},{"family":"Peterson","given":"Eric D."}],"issued":{"date-parts":[["2007",8,1]]}}},{"id":7513,"uris":["http://zotero.org/users/1354749/items/I543JQP8"],"uri":["http://zotero.org/users/1354749/items/I543JQP8"],"itemData":{"id":7513,"type":"article-journal","title":"Association of Bleeding and In-Hospital Mortality in Black and White Patients With ST-Segment–Elevation Myocardial Infarction Receiving Reperfusion","container-title":"Circulation","page":"1727-1734","volume":"125","issue":"14","source":"lps3.www.ahajournals.org.libproxy.ajou.ac.kr (Atypon)","abstract":"Background—Prior studies have suggested that blacks with acute ST-segment–elevation myocardial infarction have increased bleeding risks with fibrinolysis relative to whites, yet these data were quite limited. Additionally, it is unknown whether there are racial differences in bleeding risks among patients with ST-segment–elevation myocardial infarction receiving primary percutaneous coronary intervention.Methods and Results—We evaluated data on blacks and whites with ST-segment–elevation myocardial infarction treated with either fibrinolysis or primary percutaneous coronary intervention from the National Registry of Myocardial Infarction (NRMI)-4 and 5 participating centers between July 2000 and December 2006. We compared differences between the 2 groups in rates of in-hospital major bleeding and mortality, adjusted with logistic regression analyses. In fibrinolytic-treated patients with ST-segment–elevation myocardial infarction, the bleeding rates were higher among blacks (n=2283) than whites (n=42 243; 10.9% versus 10.3%; adjusted odds ratio, 1.21; 95% confidence interval, 1.02–1.43). Similarly, in patients receiving primary percutaneous coronary intervention, the bleeding rates were higher in blacks (n=2826) than in whites (n=46 332; 10.3% versus 7.8%; adjusted odds ratio, 1.33; 95% confidence interval, 1.13–1.56). Bleeding was associated with higher risk of death in both ethnic groups. However, there was no overall racial difference in in-hospital mortality among those with bleeding or without bleeding treated with either fibrinolysis or primary percutaneous coronary intervention.Conclusions—Blacks with ST-segment–elevation myocardial infarction treated with either fibrinolysis or primary percutaneous coronary intervention had a higher risk of bleeding events than their white counterparts. Bleeding was associated with a similar increased risk of death in both ethnic groups treated by either reperfusion strategy.","DOI":"10.1161/CIRCULATIONAHA.111.068668","journalAbbreviation":"Circulation","author":[{"literal":"Mehta Rajendra H."},{"literal":"Parsons Lori"},{"literal":"Rao Sunil V."},{"literal":"Peterson Eric D."}],"issued":{"date-parts":[["2012",4,10]]}}}],"schema":"https://github.com/citation-style-language/schema/raw/master/csl-citation.json"} </w:instrText>
       </w:r>
       <w:r>
         <w:rPr>
@@ -3766,7 +4120,7 @@
           <w:rFonts w:ascii="Calibri" w:hAnsi="Calibri" w:cs="Calibri"/>
           <w:color w:val="000000"/>
         </w:rPr>
-        <w:instrText xml:space="preserve"> ADDIN ZOTERO_ITEM CSL_CITATION {"citationID":"oOtOpp8h","properties":{"formattedCitation":"\\super 3\\nosupersub{}","plainCitation":"3","noteIndex":0},"citationItems":[{"id":2200,"uris":["http://zotero.org/users/1354749/items/WTUINGEN"],"uri":["http://zotero.org/users/1354749/items/WTUINGEN"],"itemData":{"id":2200,"type":"article-journal","title":"Ticagrelor versus Clopidogrel in Patients with Acute Coronary Syndromes","container-title":"New England Journal of Medicine","page":"1045-1057","volume":"361","issue":"11","source":"Taylor and Francis+NEJM","abstract":"In a multicenter, randomized trial, ticagrelor — a reversible inhibitor of the adenosine diphosphate receptor P2Y12 — was compared with clopidogrel in patients who had an acute coronary syndrome with or without ST-segment elevation. At 12 months, the primary end point of death from vascular causes, myocardial infarction, or stroke occurred less often with ticagrelor. Ticagrelor was not associated with an increase in the risk of major bleeding.","DOI":"10.1056/NEJMoa0904327","ISSN":"0028-4793","note":"PMID: 19717846","author":[{"family":"Wallentin","given":"Lars"},{"family":"Becker","given":"Richard C."},{"family":"Budaj","given":"Andrzej"},{"family":"Cannon","given":"Christopher P."},{"family":"Emanuelsson","given":"Håkan"},{"family":"Held","given":"Claes"},{"family":"Horrow","given":"Jay"},{"family":"Husted","given":"Steen"},{"family":"James","given":"Stefan"},{"family":"Katus","given":"Hugo"},{"family":"Mahaffey","given":"Kenneth W."},{"family":"Scirica","given":"Benjamin M."},{"family":"Skene","given":"Allan"},{"family":"Steg","given":"Philippe Gabriel"},{"family":"Storey","given":"Robert F."},{"family":"Harrington","given":"Robert A."}],"issued":{"date-parts":[["2009",9,10]]}}}],"schema":"https://github.com/citation-style-language/schema/raw/master/csl-citation.json"} </w:instrText>
+        <w:instrText xml:space="preserve"> ADDIN ZOTERO_ITEM CSL_CITATION {"citationID":"zk0yGqa6","properties":{"formattedCitation":"\\super 3\\nosupersub{}","plainCitation":"3","noteIndex":0},"citationItems":[{"id":2200,"uris":["http://zotero.org/users/1354749/items/WTUINGEN"],"uri":["http://zotero.org/users/1354749/items/WTUINGEN"],"itemData":{"id":2200,"type":"article-journal","title":"Ticagrelor versus Clopidogrel in Patients with Acute Coronary Syndromes","container-title":"New England Journal of Medicine","page":"1045-1057","volume":"361","issue":"11","source":"Taylor and Francis+NEJM","abstract":"In a multicenter, randomized trial, ticagrelor — a reversible inhibitor of the adenosine diphosphate receptor P2Y12 — was compared with clopidogrel in patients who had an acute coronary syndrome with or without ST-segment elevation. At 12 months, the primary end point of death from vascular causes, myocardial infarction, or stroke occurred less often with ticagrelor. Ticagrelor was not associated with an increase in the risk of major bleeding.","DOI":"10.1056/NEJMoa0904327","ISSN":"0028-4793","note":"PMID: 19717846","author":[{"family":"Wallentin","given":"Lars"},{"family":"Becker","given":"Richard C."},{"family":"Budaj","given":"Andrzej"},{"family":"Cannon","given":"Christopher P."},{"family":"Emanuelsson","given":"Håkan"},{"family":"Held","given":"Claes"},{"family":"Horrow","given":"Jay"},{"family":"Husted","given":"Steen"},{"family":"James","given":"Stefan"},{"family":"Katus","given":"Hugo"},{"family":"Mahaffey","given":"Kenneth W."},{"family":"Scirica","given":"Benjamin M."},{"family":"Skene","given":"Allan"},{"family":"Steg","given":"Philippe Gabriel"},{"family":"Storey","given":"Robert F."},{"family":"Harrington","given":"Robert A."}],"issued":{"date-parts":[["2009",9,10]]}}}],"schema":"https://github.com/citation-style-language/schema/raw/master/csl-citation.json"} </w:instrText>
       </w:r>
       <w:r>
         <w:rPr>
@@ -3809,7 +4163,7 @@
           <w:rFonts w:ascii="Calibri" w:hAnsi="Calibri" w:cs="Calibri"/>
           <w:color w:val="000000"/>
         </w:rPr>
-        <w:instrText xml:space="preserve"> ADDIN ZOTERO_ITEM CSL_CITATION {"citationID":"hXfuVzB8","properties":{"formattedCitation":"\\super 6\\nosupersub{}","plainCitation":"6","noteIndex":0},"citationItems":[{"id":7244,"uris":["http://zotero.org/users/1354749/items/4D7BB4R2"],"uri":["http://zotero.org/users/1354749/items/4D7BB4R2"],"itemData":{"id":7244,"type":"article-journal","title":"Ticagrelor versus clopidogrel in East Asian patients with acute coronary syndrome: Systematic review and meta-analysis","container-title":"Cardiovascular Revascularization Medicine","page":"689-694","volume":"19","issue":"6","source":"ScienceDirect","abstract":"Background\nBleeding complications are associated with unfavorable outcomes in patients with acute coronary syndrome (ACS). Compared to Whites, several studies demonstrated a higher risk of bleeding in Asians who present with acute myocardial infarction. To date, the efficacy and safety of ticagrelor in East Asian population have not been well established.\nMethods\nWe conducted a systematic review and meta-analysis of randomized controlled trials that compared ticagrelor and clopidogrel in East Asian patients with acute coronary syndrome (ACS). We systematically searched MEDLINE, EMBASE, the Cochrane Central Register of Controlled Trials, and ClinicalTrial.gov database.\nResults\nThree randomized controlled trials, including a total of 1552 patients, met our inclusion criteria. Study countries included Japan, South Korea, and China. All studies defined primary efficacy endpoint and major bleeding events in accordance with the PLATO definition. Ticagrelor was associated with a numerically lower, albeit statistically nonsignificant, risk of primary efficacy endpoint defined as a composite of death from vascular causes, myocardial infarction, or stroke (odds ratio 0.84; 95% confidence interval 0.43–1.63; p = 0.60). Ticagrelor was associated with a significantly higher risk of PLATO-defined major bleeding compared to clopidogrel (odds ratio 1.52; 95% confidence interval 1.04–2.23; p = 0.03).\nConclusions\nOur meta-analysis demonstrated that ticagrelor was associated with a higher risk of major bleeding compared to clopidogrel in East Asian patients with ACS. Further studies evaluating the role of ticagrelor in management of ACS in East Asian patients are warranted.","DOI":"10.1016/j.carrev.2018.01.009","ISSN":"1553-8389","shortTitle":"Ticagrelor versus clopidogrel in East Asian patients with acute coronary syndrome","journalAbbreviation":"Cardiovascular Revascularization Medicine","author":[{"family":"Misumida","given":"Naoki"},{"family":"Aoi","given":"Shunsuke"},{"family":"Kim","given":"Sun Moon"},{"family":"Ziada","given":"Khaled M."},{"family":"Abdel-Latif","given":"Ahmed"}],"issued":{"date-parts":[["2018",9,1]]}}}],"schema":"https://github.com/citation-style-language/schema/raw/master/csl-citation.json"} </w:instrText>
+        <w:instrText xml:space="preserve"> ADDIN ZOTERO_ITEM CSL_CITATION {"citationID":"tYWIBnUg","properties":{"formattedCitation":"\\super 6\\nosupersub{}","plainCitation":"6","noteIndex":0},"citationItems":[{"id":7244,"uris":["http://zotero.org/users/1354749/items/4D7BB4R2"],"uri":["http://zotero.org/users/1354749/items/4D7BB4R2"],"itemData":{"id":7244,"type":"article-journal","title":"Ticagrelor versus clopidogrel in East Asian patients with acute coronary syndrome: Systematic review and meta-analysis","container-title":"Cardiovascular Revascularization Medicine","page":"689-694","volume":"19","issue":"6","source":"ScienceDirect","abstract":"Background\nBleeding complications are associated with unfavorable outcomes in patients with acute coronary syndrome (ACS). Compared to Whites, several studies demonstrated a higher risk of bleeding in Asians who present with acute myocardial infarction. To date, the efficacy and safety of ticagrelor in East Asian population have not been well established.\nMethods\nWe conducted a systematic review and meta-analysis of randomized controlled trials that compared ticagrelor and clopidogrel in East Asian patients with acute coronary syndrome (ACS). We systematically searched MEDLINE, EMBASE, the Cochrane Central Register of Controlled Trials, and ClinicalTrial.gov database.\nResults\nThree randomized controlled trials, including a total of 1552 patients, met our inclusion criteria. Study countries included Japan, South Korea, and China. All studies defined primary efficacy endpoint and major bleeding events in accordance with the PLATO definition. Ticagrelor was associated with a numerically lower, albeit statistically nonsignificant, risk of primary efficacy endpoint defined as a composite of death from vascular causes, myocardial infarction, or stroke (odds ratio 0.84; 95% confidence interval 0.43–1.63; p = 0.60). Ticagrelor was associated with a significantly higher risk of PLATO-defined major bleeding compared to clopidogrel (odds ratio 1.52; 95% confidence interval 1.04–2.23; p = 0.03).\nConclusions\nOur meta-analysis demonstrated that ticagrelor was associated with a higher risk of major bleeding compared to clopidogrel in East Asian patients with ACS. Further studies evaluating the role of ticagrelor in management of ACS in East Asian patients are warranted.","DOI":"10.1016/j.carrev.2018.01.009","ISSN":"1553-8389","shortTitle":"Ticagrelor versus clopidogrel in East Asian patients with acute coronary syndrome","journalAbbreviation":"Cardiovascular Revascularization Medicine","author":[{"family":"Misumida","given":"Naoki"},{"family":"Aoi","given":"Shunsuke"},{"family":"Kim","given":"Sun Moon"},{"family":"Ziada","given":"Khaled M."},{"family":"Abdel-Latif","given":"Ahmed"}],"issued":{"date-parts":[["2018",9,1]]}}}],"schema":"https://github.com/citation-style-language/schema/raw/master/csl-citation.json"} </w:instrText>
       </w:r>
       <w:r>
         <w:rPr>
@@ -3854,14 +4208,14 @@
       <w:pPr>
         <w:pStyle w:val="Heading2"/>
       </w:pPr>
-      <w:bookmarkStart w:id="5" w:name="_Toc470944207"/>
+      <w:bookmarkStart w:id="6" w:name="_Toc470944207"/>
       <w:r>
         <w:t>Research Question</w:t>
       </w:r>
       <w:r>
         <w:t>s</w:t>
       </w:r>
-      <w:bookmarkEnd w:id="5"/>
+      <w:bookmarkEnd w:id="6"/>
     </w:p>
     <w:p>
       <w:pPr>
@@ -4097,11 +4451,11 @@
       <w:pPr>
         <w:pStyle w:val="Heading2"/>
       </w:pPr>
-      <w:bookmarkStart w:id="6" w:name="_Toc470944208"/>
+      <w:bookmarkStart w:id="7" w:name="_Toc470944208"/>
       <w:r>
         <w:t>Objectives</w:t>
       </w:r>
-      <w:bookmarkEnd w:id="6"/>
+      <w:bookmarkEnd w:id="7"/>
     </w:p>
     <w:p>
       <w:pPr>
@@ -4133,11 +4487,19 @@
         </w:rPr>
         <w:t xml:space="preserve"> and </w:t>
       </w:r>
+      <w:proofErr w:type="spellStart"/>
       <w:r>
         <w:rPr>
           <w:rFonts w:ascii="Calibri" w:hAnsi="Calibri" w:cs="Calibri"/>
         </w:rPr>
-        <w:t>clopidogrel in patients with acute coronary syndrome through OHDSI network</w:t>
+        <w:t>clopidogrel</w:t>
+      </w:r>
+      <w:proofErr w:type="spellEnd"/>
+      <w:r>
+        <w:rPr>
+          <w:rFonts w:ascii="Calibri" w:hAnsi="Calibri" w:cs="Calibri"/>
+        </w:rPr>
+        <w:t xml:space="preserve"> in patients with acute coronary syndrome through OHDSI network</w:t>
       </w:r>
       <w:r>
         <w:rPr>
@@ -4213,6 +4575,7 @@
         </w:rPr>
         <w:t xml:space="preserve"> vs </w:t>
       </w:r>
+      <w:proofErr w:type="spellStart"/>
       <w:r>
         <w:rPr>
           <w:rFonts w:ascii="Calibri" w:hAnsi="Calibri" w:cs="Calibri"/>
@@ -4220,6 +4583,7 @@
         </w:rPr>
         <w:t>clopidogrel</w:t>
       </w:r>
+      <w:proofErr w:type="spellEnd"/>
       <w:r>
         <w:rPr>
           <w:rFonts w:ascii="Calibri" w:hAnsi="Calibri" w:cs="Calibri"/>
@@ -4294,6 +4658,7 @@
         </w:rPr>
         <w:t xml:space="preserve"> vs </w:t>
       </w:r>
+      <w:proofErr w:type="spellStart"/>
       <w:r>
         <w:rPr>
           <w:rFonts w:ascii="Calibri" w:hAnsi="Calibri" w:cs="Calibri"/>
@@ -4301,6 +4666,7 @@
         </w:rPr>
         <w:t>clopidogrel</w:t>
       </w:r>
+      <w:proofErr w:type="spellEnd"/>
       <w:r>
         <w:rPr>
           <w:rFonts w:ascii="Calibri" w:hAnsi="Calibri" w:cs="Calibri"/>
@@ -4336,213 +4702,328 @@
           <w:rFonts w:ascii="Calibri" w:hAnsi="Calibri" w:cs="Calibri"/>
           <w:lang w:eastAsia="ko-KR"/>
         </w:rPr>
-        <w:t>-Assess the adjusted hazard ratio for use of ticagrelor vs clopidogrel on risk of any revascularization: PCI or CABG</w:t>
-      </w:r>
-    </w:p>
-    <w:p>
-      <w:pPr>
+        <w:lastRenderedPageBreak/>
+        <w:t xml:space="preserve">-Assess the adjusted hazard ratio for use of ticagrelor vs </w:t>
+      </w:r>
+      <w:proofErr w:type="spellStart"/>
+      <w:r>
         <w:rPr>
           <w:rFonts w:ascii="Calibri" w:hAnsi="Calibri" w:cs="Calibri"/>
           <w:lang w:eastAsia="ko-KR"/>
         </w:rPr>
-      </w:pPr>
+        <w:t>clopidogrel</w:t>
+      </w:r>
+      <w:proofErr w:type="spellEnd"/>
       <w:r>
         <w:rPr>
           <w:rFonts w:ascii="Calibri" w:hAnsi="Calibri" w:cs="Calibri"/>
           <w:lang w:eastAsia="ko-KR"/>
         </w:rPr>
+        <w:t xml:space="preserve"> on risk of any revascularization: PCI or CABG</w:t>
+      </w:r>
+    </w:p>
+    <w:p>
+      <w:pPr>
+        <w:rPr>
+          <w:rFonts w:ascii="Calibri" w:hAnsi="Calibri" w:cs="Calibri"/>
+          <w:lang w:eastAsia="ko-KR"/>
+        </w:rPr>
+      </w:pPr>
+      <w:r>
+        <w:rPr>
+          <w:rFonts w:ascii="Calibri" w:hAnsi="Calibri" w:cs="Calibri"/>
+          <w:lang w:eastAsia="ko-KR"/>
+        </w:rPr>
         <w:tab/>
-        <w:t xml:space="preserve">-Assess the adjusted hazard ratio for use of ticagrelor vs clopidogrel on risk of ischemic stroke </w:t>
-      </w:r>
-    </w:p>
-    <w:p>
-      <w:pPr>
+        <w:t xml:space="preserve">-Assess the adjusted hazard ratio for use of ticagrelor vs </w:t>
+      </w:r>
+      <w:proofErr w:type="spellStart"/>
+      <w:r>
         <w:rPr>
           <w:rFonts w:ascii="Calibri" w:hAnsi="Calibri" w:cs="Calibri"/>
           <w:lang w:eastAsia="ko-KR"/>
         </w:rPr>
-      </w:pPr>
+        <w:t>clopidogrel</w:t>
+      </w:r>
+      <w:proofErr w:type="spellEnd"/>
       <w:r>
         <w:rPr>
           <w:rFonts w:ascii="Calibri" w:hAnsi="Calibri" w:cs="Calibri"/>
           <w:lang w:eastAsia="ko-KR"/>
         </w:rPr>
+        <w:t xml:space="preserve"> on risk of ischemic stroke </w:t>
+      </w:r>
+    </w:p>
+    <w:p>
+      <w:pPr>
+        <w:rPr>
+          <w:rFonts w:ascii="Calibri" w:hAnsi="Calibri" w:cs="Calibri"/>
+          <w:lang w:eastAsia="ko-KR"/>
+        </w:rPr>
+      </w:pPr>
+      <w:r>
+        <w:rPr>
+          <w:rFonts w:ascii="Calibri" w:hAnsi="Calibri" w:cs="Calibri"/>
+          <w:lang w:eastAsia="ko-KR"/>
+        </w:rPr>
+        <w:tab/>
+        <w:t xml:space="preserve">-Assess the adjusted hazard ratio for use of ticagrelor vs </w:t>
+      </w:r>
+      <w:proofErr w:type="spellStart"/>
+      <w:r>
+        <w:rPr>
+          <w:rFonts w:ascii="Calibri" w:hAnsi="Calibri" w:cs="Calibri"/>
+          <w:lang w:eastAsia="ko-KR"/>
+        </w:rPr>
+        <w:t>clopidogrel</w:t>
+      </w:r>
+      <w:proofErr w:type="spellEnd"/>
+      <w:r>
+        <w:rPr>
+          <w:rFonts w:ascii="Calibri" w:hAnsi="Calibri" w:cs="Calibri"/>
+          <w:lang w:eastAsia="ko-KR"/>
+        </w:rPr>
+        <w:t xml:space="preserve"> on risk of sudden cardiac death </w:t>
+      </w:r>
+    </w:p>
+    <w:p>
+      <w:pPr>
+        <w:rPr>
+          <w:rFonts w:ascii="Calibri" w:hAnsi="Calibri" w:cs="Calibri"/>
+          <w:lang w:eastAsia="ko-KR"/>
+        </w:rPr>
+      </w:pPr>
+      <w:r>
+        <w:rPr>
+          <w:rFonts w:ascii="Calibri" w:hAnsi="Calibri" w:cs="Calibri"/>
+          <w:lang w:eastAsia="ko-KR"/>
+        </w:rPr>
+        <w:tab/>
+        <w:t xml:space="preserve">-Assess the adjusted hazard ratio for use of ticagrelor vs </w:t>
+      </w:r>
+      <w:proofErr w:type="spellStart"/>
+      <w:r>
+        <w:rPr>
+          <w:rFonts w:ascii="Calibri" w:hAnsi="Calibri" w:cs="Calibri"/>
+          <w:lang w:eastAsia="ko-KR"/>
+        </w:rPr>
+        <w:t>clopidogrel</w:t>
+      </w:r>
+      <w:proofErr w:type="spellEnd"/>
+      <w:r>
+        <w:rPr>
+          <w:rFonts w:ascii="Calibri" w:hAnsi="Calibri" w:cs="Calibri"/>
+          <w:lang w:eastAsia="ko-KR"/>
+        </w:rPr>
+        <w:t xml:space="preserve"> on risk of intracranial hemorrhage</w:t>
+      </w:r>
+    </w:p>
+    <w:p>
+      <w:pPr>
+        <w:rPr>
+          <w:rFonts w:ascii="Calibri" w:hAnsi="Calibri" w:cs="Calibri"/>
+          <w:lang w:eastAsia="ko-KR"/>
+        </w:rPr>
+      </w:pPr>
+      <w:r>
+        <w:rPr>
+          <w:rFonts w:ascii="Calibri" w:hAnsi="Calibri" w:cs="Calibri"/>
+          <w:lang w:eastAsia="ko-KR"/>
+        </w:rPr>
+        <w:tab/>
+        <w:t xml:space="preserve">-Assess the adjusted hazard ratio for use of ticagrelor vs </w:t>
+      </w:r>
+      <w:proofErr w:type="spellStart"/>
+      <w:r>
+        <w:rPr>
+          <w:rFonts w:ascii="Calibri" w:hAnsi="Calibri" w:cs="Calibri"/>
+          <w:lang w:eastAsia="ko-KR"/>
+        </w:rPr>
+        <w:t>clopidogrel</w:t>
+      </w:r>
+      <w:proofErr w:type="spellEnd"/>
+      <w:r>
+        <w:rPr>
+          <w:rFonts w:ascii="Calibri" w:hAnsi="Calibri" w:cs="Calibri"/>
+          <w:lang w:eastAsia="ko-KR"/>
+        </w:rPr>
+        <w:t xml:space="preserve"> on risk of GI bleeding </w:t>
+      </w:r>
+    </w:p>
+    <w:p>
+      <w:pPr>
+        <w:rPr>
+          <w:rFonts w:ascii="Calibri" w:hAnsi="Calibri" w:cs="Calibri"/>
+          <w:lang w:eastAsia="ko-KR"/>
+        </w:rPr>
+      </w:pPr>
+      <w:r>
+        <w:rPr>
+          <w:rFonts w:ascii="Calibri" w:hAnsi="Calibri" w:cs="Calibri"/>
+          <w:lang w:eastAsia="ko-KR"/>
+        </w:rPr>
+        <w:tab/>
+        <w:t xml:space="preserve">-Assess the adjusted hazard ratio for use of ticagrelor vs </w:t>
+      </w:r>
+      <w:proofErr w:type="spellStart"/>
+      <w:r>
+        <w:rPr>
+          <w:rFonts w:ascii="Calibri" w:hAnsi="Calibri" w:cs="Calibri"/>
+          <w:lang w:eastAsia="ko-KR"/>
+        </w:rPr>
+        <w:t>clopidogrel</w:t>
+      </w:r>
+      <w:proofErr w:type="spellEnd"/>
+      <w:r>
+        <w:rPr>
+          <w:rFonts w:ascii="Calibri" w:hAnsi="Calibri" w:cs="Calibri"/>
+          <w:lang w:eastAsia="ko-KR"/>
+        </w:rPr>
+        <w:t xml:space="preserve"> on risk of ischemic event including recurrent MI, any revascularization, and ischemic stroke</w:t>
+      </w:r>
+    </w:p>
+    <w:p>
+      <w:pPr>
+        <w:rPr>
+          <w:rFonts w:ascii="Calibri" w:hAnsi="Calibri" w:cs="Calibri"/>
+          <w:lang w:eastAsia="ko-KR"/>
+        </w:rPr>
+      </w:pPr>
+      <w:r>
+        <w:rPr>
+          <w:rFonts w:ascii="Calibri" w:hAnsi="Calibri" w:cs="Calibri"/>
+          <w:lang w:eastAsia="ko-KR"/>
+        </w:rPr>
+        <w:tab/>
+        <w:t xml:space="preserve">-Assess the adjusted hazard ratio for use of ticagrelor vs </w:t>
+      </w:r>
+      <w:proofErr w:type="spellStart"/>
+      <w:r>
+        <w:rPr>
+          <w:rFonts w:ascii="Calibri" w:hAnsi="Calibri" w:cs="Calibri"/>
+          <w:lang w:eastAsia="ko-KR"/>
+        </w:rPr>
+        <w:t>clopidogrel</w:t>
+      </w:r>
+      <w:proofErr w:type="spellEnd"/>
+      <w:r>
+        <w:rPr>
+          <w:rFonts w:ascii="Calibri" w:hAnsi="Calibri" w:cs="Calibri"/>
+          <w:lang w:eastAsia="ko-KR"/>
+        </w:rPr>
+        <w:t xml:space="preserve"> on risk of major bleeding event including intracranial hemorrhage and GI bleeding</w:t>
+      </w:r>
+    </w:p>
+    <w:p>
+      <w:pPr>
+        <w:rPr>
+          <w:rFonts w:ascii="Calibri" w:hAnsi="Calibri" w:cs="Calibri"/>
+          <w:lang w:eastAsia="ko-KR"/>
+        </w:rPr>
+      </w:pPr>
+    </w:p>
+    <w:p>
+      <w:pPr>
+        <w:pStyle w:val="Heading1"/>
+      </w:pPr>
+      <w:bookmarkStart w:id="8" w:name="_Toc470944209"/>
+      <w:r>
+        <w:t>Research me</w:t>
+      </w:r>
+      <w:r>
+        <w:t>t</w:t>
+      </w:r>
+      <w:r>
+        <w:t>hods</w:t>
+      </w:r>
+      <w:bookmarkEnd w:id="8"/>
+    </w:p>
+    <w:p>
+      <w:pPr>
+        <w:pStyle w:val="Heading2"/>
+      </w:pPr>
+      <w:bookmarkStart w:id="9" w:name="_Toc470944210"/>
+      <w:r>
+        <w:t xml:space="preserve">Study </w:t>
+      </w:r>
+      <w:r>
+        <w:t>D</w:t>
+      </w:r>
+      <w:r>
+        <w:t>esign</w:t>
+      </w:r>
+      <w:bookmarkEnd w:id="9"/>
+    </w:p>
+    <w:p>
+      <w:pPr>
+        <w:pStyle w:val="Heading3"/>
+      </w:pPr>
+      <w:bookmarkStart w:id="10" w:name="_Toc470944211"/>
+      <w:r>
+        <w:t>Overview</w:t>
+      </w:r>
+      <w:bookmarkEnd w:id="10"/>
+    </w:p>
+    <w:p>
+      <w:r>
+        <w:t>This study will be a retrospective, observational cohort study</w:t>
+      </w:r>
+      <w:r>
+        <w:t xml:space="preserve">. </w:t>
+      </w:r>
+      <w:r>
+        <w:t xml:space="preserve">By ‘retrospective’ we mean the study will use data already collected at the start of the study. By ‘observational’ we mean no intervention will take place in the course of this study. By ‘cohort study’ we mean two cohorts, a treatment and comparator cohort, will be followed from index date (start of first exposure) to some end date, and assessed for the occurrence of the outcomes of interest.  </w:t>
+      </w:r>
+    </w:p>
+    <w:p>
+      <w:r>
+        <w:t xml:space="preserve">The treatment cohort will be users of </w:t>
+      </w:r>
+      <w:r>
+        <w:t>ticagrelor</w:t>
+      </w:r>
+      <w:r>
+        <w:t xml:space="preserve">. The comparator cohort will be users of </w:t>
+      </w:r>
+      <w:proofErr w:type="spellStart"/>
+      <w:r>
+        <w:t>clopidogrel</w:t>
+      </w:r>
+      <w:proofErr w:type="spellEnd"/>
+      <w:r>
+        <w:t xml:space="preserve">. For both groups we restrict to people with </w:t>
+      </w:r>
+      <w:r>
+        <w:t>acute coronary syndrome and underwent percutaneous coronary intervention (PCI)</w:t>
+      </w:r>
+      <w:r>
+        <w:t xml:space="preserve">, one of the main indications for the drugs of interest. The primary outcome of is </w:t>
+      </w:r>
+      <w:r>
+        <w:t>net adverse clinical event</w:t>
+      </w:r>
+      <w:r>
+        <w:t xml:space="preserve">. Proportional hazard models will be used to assess the hazard ratios between the two exposure cohorts. </w:t>
+      </w:r>
+    </w:p>
+    <w:p>
+      <w:r>
+        <w:t>Adjustment for baseline confounders will be done using propensity scores. First, a propensity model will be fitted and used to create propensity scores (PS). These PS will be used to match the treatment and comparator cohorts, and the proportional hazards outcome models will be conditioned on the matched sets of strata respectively.</w:t>
+      </w:r>
+    </w:p>
+    <w:p>
+      <w:pPr>
+        <w:pStyle w:val="Heading3"/>
+      </w:pPr>
+      <w:bookmarkStart w:id="11" w:name="_Toc470944212"/>
+      <w:r>
         <w:lastRenderedPageBreak/>
-        <w:tab/>
-        <w:t xml:space="preserve">-Assess the adjusted hazard ratio for use of ticagrelor vs clopidogrel on risk of sudden cardiac death </w:t>
-      </w:r>
-    </w:p>
-    <w:p>
-      <w:pPr>
-        <w:rPr>
-          <w:rFonts w:ascii="Calibri" w:hAnsi="Calibri" w:cs="Calibri"/>
-          <w:lang w:eastAsia="ko-KR"/>
-        </w:rPr>
-      </w:pPr>
-      <w:r>
-        <w:rPr>
-          <w:rFonts w:ascii="Calibri" w:hAnsi="Calibri" w:cs="Calibri"/>
-          <w:lang w:eastAsia="ko-KR"/>
-        </w:rPr>
-        <w:tab/>
-        <w:t>-Assess the adjusted hazard ratio for use of ticagrelor vs clopidogrel on risk of intracranial hemorrhage</w:t>
-      </w:r>
-    </w:p>
-    <w:p>
-      <w:pPr>
-        <w:rPr>
-          <w:rFonts w:ascii="Calibri" w:hAnsi="Calibri" w:cs="Calibri"/>
-          <w:lang w:eastAsia="ko-KR"/>
-        </w:rPr>
-      </w:pPr>
-      <w:r>
-        <w:rPr>
-          <w:rFonts w:ascii="Calibri" w:hAnsi="Calibri" w:cs="Calibri"/>
-          <w:lang w:eastAsia="ko-KR"/>
-        </w:rPr>
-        <w:tab/>
-        <w:t xml:space="preserve">-Assess the adjusted hazard ratio for use of ticagrelor vs clopidogrel on risk of GI bleeding </w:t>
-      </w:r>
-    </w:p>
-    <w:p>
-      <w:pPr>
-        <w:rPr>
-          <w:rFonts w:ascii="Calibri" w:hAnsi="Calibri" w:cs="Calibri"/>
-          <w:lang w:eastAsia="ko-KR"/>
-        </w:rPr>
-      </w:pPr>
-      <w:r>
-        <w:rPr>
-          <w:rFonts w:ascii="Calibri" w:hAnsi="Calibri" w:cs="Calibri"/>
-          <w:lang w:eastAsia="ko-KR"/>
-        </w:rPr>
-        <w:tab/>
-        <w:t>-Assess the adjusted hazard ratio for use of ticagrelor vs clopidogrel on risk of ischemic event including recurrent MI, any revascularization, and ischemic stroke</w:t>
-      </w:r>
-    </w:p>
-    <w:p>
-      <w:pPr>
-        <w:rPr>
-          <w:rFonts w:ascii="Calibri" w:hAnsi="Calibri" w:cs="Calibri"/>
-          <w:lang w:eastAsia="ko-KR"/>
-        </w:rPr>
-      </w:pPr>
-      <w:r>
-        <w:rPr>
-          <w:rFonts w:ascii="Calibri" w:hAnsi="Calibri" w:cs="Calibri"/>
-          <w:lang w:eastAsia="ko-KR"/>
-        </w:rPr>
-        <w:tab/>
-        <w:t>-Assess the adjusted hazard ratio for use of ticagrelor vs clopidogrel on risk of major bleeding event including intracranial hemorrhage and GI bleeding</w:t>
-      </w:r>
-    </w:p>
-    <w:p>
-      <w:pPr>
-        <w:rPr>
-          <w:rFonts w:ascii="Calibri" w:hAnsi="Calibri" w:cs="Calibri"/>
-          <w:lang w:eastAsia="ko-KR"/>
-        </w:rPr>
-      </w:pPr>
-    </w:p>
-    <w:p>
-      <w:pPr>
-        <w:pStyle w:val="Heading1"/>
-      </w:pPr>
-      <w:bookmarkStart w:id="7" w:name="_Toc470944209"/>
-      <w:r>
-        <w:t>Research me</w:t>
-      </w:r>
-      <w:r>
-        <w:t>t</w:t>
-      </w:r>
-      <w:r>
-        <w:t>hods</w:t>
-      </w:r>
-      <w:bookmarkEnd w:id="7"/>
-    </w:p>
-    <w:p>
-      <w:pPr>
-        <w:pStyle w:val="Heading2"/>
-      </w:pPr>
-      <w:bookmarkStart w:id="8" w:name="_Toc470944210"/>
-      <w:r>
         <w:t xml:space="preserve">Study </w:t>
       </w:r>
       <w:r>
-        <w:t>D</w:t>
-      </w:r>
-      <w:r>
-        <w:t>esign</w:t>
-      </w:r>
-      <w:bookmarkEnd w:id="8"/>
-    </w:p>
-    <w:p>
-      <w:pPr>
-        <w:pStyle w:val="Heading3"/>
-      </w:pPr>
-      <w:bookmarkStart w:id="9" w:name="_Toc470944211"/>
-      <w:r>
-        <w:t>Overview</w:t>
-      </w:r>
-      <w:bookmarkEnd w:id="9"/>
-    </w:p>
-    <w:p>
-      <w:r>
-        <w:t>This study will be a retrospective, observational cohort study</w:t>
-      </w:r>
-      <w:r>
-        <w:t xml:space="preserve">. </w:t>
-      </w:r>
-      <w:r>
-        <w:t xml:space="preserve">By ‘retrospective’ we mean the study will use data already collected at the start of the study. By ‘observational’ we mean no intervention will take place in the course of this study. By ‘cohort study’ we mean two cohorts, a treatment and comparator cohort, will be followed from index date (start of first exposure) to some end date, and assessed for the occurrence of the outcomes of interest.  </w:t>
-      </w:r>
-    </w:p>
-    <w:p>
-      <w:r>
-        <w:t xml:space="preserve">The treatment cohort will be users of </w:t>
-      </w:r>
-      <w:r>
-        <w:t>ticagrelor</w:t>
-      </w:r>
-      <w:r>
-        <w:t xml:space="preserve">. The comparator cohort will be users of </w:t>
-      </w:r>
-      <w:r>
-        <w:t>clopidogrel</w:t>
-      </w:r>
-      <w:r>
-        <w:t xml:space="preserve">. For both groups we restrict to people with </w:t>
-      </w:r>
-      <w:r>
-        <w:t>acute coronary syndrome and underwent percutaneous coronary intervention (PCI)</w:t>
-      </w:r>
-      <w:r>
-        <w:t xml:space="preserve">, one of the main indications for the drugs of interest. The primary outcome of is </w:t>
-      </w:r>
-      <w:r>
-        <w:t>net adverse clinical event</w:t>
-      </w:r>
-      <w:r>
-        <w:t xml:space="preserve">. Proportional hazard models will be used to assess the hazard ratios between the two exposure cohorts. </w:t>
-      </w:r>
-    </w:p>
-    <w:p>
-      <w:r>
-        <w:t>Adjustment for baseline confounders will be done using propensity scores. First, a propensity model will be fitted and used to create propensity scores (PS). These PS will be used to match the treatment and comparator cohorts, and the proportional hazards outcome models will be conditioned on the matched sets of strata respectively.</w:t>
-      </w:r>
-    </w:p>
-    <w:p>
-      <w:pPr>
-        <w:pStyle w:val="Heading3"/>
-      </w:pPr>
-      <w:bookmarkStart w:id="10" w:name="_Toc470944212"/>
-      <w:r>
-        <w:t xml:space="preserve">Study </w:t>
-      </w:r>
-      <w:r>
         <w:t>population</w:t>
       </w:r>
-      <w:bookmarkEnd w:id="10"/>
+      <w:bookmarkEnd w:id="11"/>
     </w:p>
     <w:p>
       <w:r>
@@ -4569,9 +5050,11 @@
       <w:r>
         <w:t xml:space="preserve"> or </w:t>
       </w:r>
+      <w:proofErr w:type="spellStart"/>
       <w:r>
         <w:t>clopidogrel</w:t>
       </w:r>
+      <w:proofErr w:type="spellEnd"/>
     </w:p>
     <w:p>
       <w:pPr>
@@ -4612,7 +5095,6 @@
         </w:numPr>
       </w:pPr>
       <w:r>
-        <w:lastRenderedPageBreak/>
         <w:t>A procedure of PCI between 7 days before and 7 days after the index date</w:t>
       </w:r>
     </w:p>
@@ -4728,18 +5210,26 @@
       <w:pPr>
         <w:pStyle w:val="Heading3"/>
       </w:pPr>
-      <w:bookmarkStart w:id="11" w:name="_Toc470944213"/>
+      <w:bookmarkStart w:id="12" w:name="_Toc470944213"/>
       <w:r>
         <w:t>Additional analysis details</w:t>
       </w:r>
-      <w:bookmarkEnd w:id="11"/>
+      <w:bookmarkEnd w:id="12"/>
     </w:p>
     <w:p>
       <w:r>
         <w:t>The propensity model will be fitted using a regularized logistic regression</w:t>
       </w:r>
       <w:r>
-        <w:t xml:space="preserve"> with a LaPlace prior</w:t>
+        <w:t xml:space="preserve"> with a </w:t>
+      </w:r>
+      <w:proofErr w:type="spellStart"/>
+      <w:r>
+        <w:t>LaPlace</w:t>
+      </w:r>
+      <w:proofErr w:type="spellEnd"/>
+      <w:r>
+        <w:t xml:space="preserve"> prior</w:t>
       </w:r>
       <w:r>
         <w:t xml:space="preserve">. The </w:t>
@@ -4796,14 +5286,14 @@
       <w:pPr>
         <w:pStyle w:val="Heading3"/>
       </w:pPr>
-      <w:bookmarkStart w:id="12" w:name="_Toc470944214"/>
+      <w:bookmarkStart w:id="13" w:name="_Toc470944214"/>
       <w:r>
         <w:t>A</w:t>
       </w:r>
       <w:r>
         <w:t>nalysis variations</w:t>
       </w:r>
-      <w:bookmarkEnd w:id="12"/>
+      <w:bookmarkEnd w:id="13"/>
     </w:p>
     <w:p>
       <w:r>
@@ -4824,7 +5314,15 @@
         </w:numPr>
       </w:pPr>
       <w:r>
-        <w:t>Using a PS model and perform 1-on-1 matching. The outcome model will be condition on the matched sets, but will only contain the treatment as predictor. This is included to allow plotting of the Kaplan-Meier curve, which is not possible when using variable ratio matching.</w:t>
+        <w:t xml:space="preserve">Using a PS model and perform 1-on-1 matching. The outcome model will be condition on the matched </w:t>
+      </w:r>
+      <w:proofErr w:type="gramStart"/>
+      <w:r>
+        <w:t>sets, but</w:t>
+      </w:r>
+      <w:proofErr w:type="gramEnd"/>
+      <w:r>
+        <w:t xml:space="preserve"> will only contain the treatment as predictor. This is included to allow plotting of the Kaplan-Meier curve, which is not possible when using variable ratio matching.</w:t>
       </w:r>
     </w:p>
     <w:p>
@@ -4877,7 +5375,15 @@
         </w:numPr>
       </w:pPr>
       <w:r>
-        <w:t>All analyses will be repeated using an on-treatment + 7 day risk window definition, which starts on treatment initiation, and ends 7 days after when treatment ends.</w:t>
+        <w:t xml:space="preserve">All analyses will be repeated using an on-treatment + </w:t>
+      </w:r>
+      <w:proofErr w:type="gramStart"/>
+      <w:r>
+        <w:t>7 day</w:t>
+      </w:r>
+      <w:proofErr w:type="gramEnd"/>
+      <w:r>
+        <w:t xml:space="preserve"> risk window definition, which starts on treatment initiation, and ends 7 days after when treatment ends.</w:t>
       </w:r>
     </w:p>
     <w:p>
@@ -4889,6 +5395,7 @@
         </w:numPr>
       </w:pPr>
       <w:r>
+        <w:lastRenderedPageBreak/>
         <w:t>All analyses will be repeated using an on-treatment risk window definition, which starts on treatment initiation, and ends when treatment ends.</w:t>
       </w:r>
     </w:p>
@@ -4896,22 +5403,20 @@
       <w:pPr>
         <w:pStyle w:val="Heading2"/>
       </w:pPr>
-      <w:bookmarkStart w:id="13" w:name="_Toc470944215"/>
+      <w:bookmarkStart w:id="14" w:name="_Toc470944215"/>
       <w:r>
         <w:t>Variables</w:t>
       </w:r>
-      <w:bookmarkEnd w:id="13"/>
+      <w:bookmarkEnd w:id="14"/>
     </w:p>
     <w:p>
       <w:pPr>
         <w:pStyle w:val="Heading3"/>
       </w:pPr>
-      <w:bookmarkStart w:id="14" w:name="_Toc470944216"/>
+      <w:bookmarkStart w:id="15" w:name="_Toc470944216"/>
       <w:r>
         <w:t>Exposures</w:t>
       </w:r>
-      <w:bookmarkStart w:id="15" w:name="_GoBack"/>
-      <w:bookmarkEnd w:id="14"/>
       <w:bookmarkEnd w:id="15"/>
     </w:p>
     <w:p>
@@ -4968,7 +5473,6 @@
           <w:shd w:val="clear" w:color="auto" w:fill="FFFFFF"/>
           <w:lang w:eastAsia="ko-KR"/>
         </w:rPr>
-        <w:lastRenderedPageBreak/>
         <w:t>People having any of the following: </w:t>
       </w:r>
       <w:r>
@@ -5152,7 +5656,29 @@
           <w:szCs w:val="18"/>
           <w:lang w:eastAsia="ko-KR"/>
         </w:rPr>
-        <w:t>at least 1 occurrences of a procedure of PCI</w:t>
+        <w:t>at least 1 </w:t>
+      </w:r>
+      <w:proofErr w:type="gramStart"/>
+      <w:r>
+        <w:rPr>
+          <w:rFonts w:ascii="Segoe UI" w:eastAsia="Times New Roman" w:hAnsi="Segoe UI" w:cs="Segoe UI"/>
+          <w:color w:val="333333"/>
+          <w:sz w:val="18"/>
+          <w:szCs w:val="18"/>
+          <w:lang w:eastAsia="ko-KR"/>
+        </w:rPr>
+        <w:t>occurrences</w:t>
+      </w:r>
+      <w:proofErr w:type="gramEnd"/>
+      <w:r>
+        <w:rPr>
+          <w:rFonts w:ascii="Segoe UI" w:eastAsia="Times New Roman" w:hAnsi="Segoe UI" w:cs="Segoe UI"/>
+          <w:color w:val="333333"/>
+          <w:sz w:val="18"/>
+          <w:szCs w:val="18"/>
+          <w:lang w:eastAsia="ko-KR"/>
+        </w:rPr>
+        <w:t> of a procedure of PCI</w:t>
       </w:r>
     </w:p>
     <w:p>
@@ -5307,7 +5833,29 @@
           <w:szCs w:val="18"/>
           <w:lang w:eastAsia="ko-KR"/>
         </w:rPr>
-        <w:t>at least 1 occurrences of a condition occurrence of ACS</w:t>
+        <w:t>at least 1 </w:t>
+      </w:r>
+      <w:proofErr w:type="gramStart"/>
+      <w:r>
+        <w:rPr>
+          <w:rFonts w:ascii="Segoe UI" w:eastAsia="Times New Roman" w:hAnsi="Segoe UI" w:cs="Segoe UI"/>
+          <w:color w:val="333333"/>
+          <w:sz w:val="18"/>
+          <w:szCs w:val="18"/>
+          <w:lang w:eastAsia="ko-KR"/>
+        </w:rPr>
+        <w:t>occurrences</w:t>
+      </w:r>
+      <w:proofErr w:type="gramEnd"/>
+      <w:r>
+        <w:rPr>
+          <w:rFonts w:ascii="Segoe UI" w:eastAsia="Times New Roman" w:hAnsi="Segoe UI" w:cs="Segoe UI"/>
+          <w:color w:val="333333"/>
+          <w:sz w:val="18"/>
+          <w:szCs w:val="18"/>
+          <w:lang w:eastAsia="ko-KR"/>
+        </w:rPr>
+        <w:t> of a condition occurrence of ACS</w:t>
       </w:r>
     </w:p>
     <w:p>
@@ -5404,14 +5952,10 @@
           <w:szCs w:val="18"/>
           <w:lang w:eastAsia="ko-KR"/>
         </w:rPr>
-        <w:t>at least 1 occurrences of a drug exposure of aspirin</w:t>
-      </w:r>
-    </w:p>
-    <w:p>
-      <w:pPr>
-        <w:shd w:val="clear" w:color="auto" w:fill="FFFFFF"/>
-        <w:spacing w:beforeAutospacing="1" w:after="0" w:afterAutospacing="1" w:line="240" w:lineRule="auto"/>
-        <w:ind w:left="720"/>
+        <w:t>at least 1 </w:t>
+      </w:r>
+      <w:proofErr w:type="gramStart"/>
+      <w:r>
         <w:rPr>
           <w:rFonts w:ascii="Segoe UI" w:eastAsia="Times New Roman" w:hAnsi="Segoe UI" w:cs="Segoe UI"/>
           <w:color w:val="333333"/>
@@ -5419,7 +5963,9 @@
           <w:szCs w:val="18"/>
           <w:lang w:eastAsia="ko-KR"/>
         </w:rPr>
-      </w:pPr>
+        <w:t>occurrences</w:t>
+      </w:r>
+      <w:proofErr w:type="gramEnd"/>
       <w:r>
         <w:rPr>
           <w:rFonts w:ascii="Segoe UI" w:eastAsia="Times New Roman" w:hAnsi="Segoe UI" w:cs="Segoe UI"/>
@@ -5428,13 +5974,14 @@
           <w:szCs w:val="18"/>
           <w:lang w:eastAsia="ko-KR"/>
         </w:rPr>
-        <w:t>where event starts between 7 days Before and 7 days After index start date</w:t>
+        <w:t> of a drug exposure of aspirin</w:t>
       </w:r>
     </w:p>
     <w:p>
       <w:pPr>
         <w:shd w:val="clear" w:color="auto" w:fill="FFFFFF"/>
-        <w:spacing w:after="0" w:line="240" w:lineRule="auto"/>
+        <w:spacing w:beforeAutospacing="1" w:after="0" w:afterAutospacing="1" w:line="240" w:lineRule="auto"/>
+        <w:ind w:left="720"/>
         <w:rPr>
           <w:rFonts w:ascii="Segoe UI" w:eastAsia="Times New Roman" w:hAnsi="Segoe UI" w:cs="Segoe UI"/>
           <w:color w:val="333333"/>
@@ -5451,7 +5998,52 @@
           <w:szCs w:val="18"/>
           <w:lang w:eastAsia="ko-KR"/>
         </w:rPr>
-        <w:t>Inclusion Criteria #3: Without clopidogrel or prasugrel on the day of PCI</w:t>
+        <w:t>where event starts between 7 days Before and 7 days After index start date</w:t>
+      </w:r>
+    </w:p>
+    <w:p>
+      <w:pPr>
+        <w:shd w:val="clear" w:color="auto" w:fill="FFFFFF"/>
+        <w:spacing w:after="0" w:line="240" w:lineRule="auto"/>
+        <w:rPr>
+          <w:rFonts w:ascii="Segoe UI" w:eastAsia="Times New Roman" w:hAnsi="Segoe UI" w:cs="Segoe UI"/>
+          <w:color w:val="333333"/>
+          <w:sz w:val="18"/>
+          <w:szCs w:val="18"/>
+          <w:lang w:eastAsia="ko-KR"/>
+        </w:rPr>
+      </w:pPr>
+      <w:r>
+        <w:rPr>
+          <w:rFonts w:ascii="Segoe UI" w:eastAsia="Times New Roman" w:hAnsi="Segoe UI" w:cs="Segoe UI"/>
+          <w:color w:val="333333"/>
+          <w:sz w:val="18"/>
+          <w:szCs w:val="18"/>
+          <w:lang w:eastAsia="ko-KR"/>
+        </w:rPr>
+        <w:t xml:space="preserve">Inclusion Criteria #3: Without </w:t>
+      </w:r>
+      <w:proofErr w:type="spellStart"/>
+      <w:r>
+        <w:rPr>
+          <w:rFonts w:ascii="Segoe UI" w:eastAsia="Times New Roman" w:hAnsi="Segoe UI" w:cs="Segoe UI"/>
+          <w:color w:val="333333"/>
+          <w:sz w:val="18"/>
+          <w:szCs w:val="18"/>
+          <w:lang w:eastAsia="ko-KR"/>
+        </w:rPr>
+        <w:t>clopidogrel</w:t>
+      </w:r>
+      <w:proofErr w:type="spellEnd"/>
+      <w:r>
+        <w:rPr>
+          <w:rFonts w:ascii="Segoe UI" w:eastAsia="Times New Roman" w:hAnsi="Segoe UI" w:cs="Segoe UI"/>
+          <w:color w:val="333333"/>
+          <w:sz w:val="18"/>
+          <w:szCs w:val="18"/>
+          <w:lang w:eastAsia="ko-KR"/>
+        </w:rPr>
+        <w:t xml:space="preserve"> or prasugrel on the day of PCI</w:t>
       </w:r>
     </w:p>
     <w:p>
@@ -5501,8 +6093,20 @@
           <w:szCs w:val="18"/>
           <w:lang w:eastAsia="ko-KR"/>
         </w:rPr>
-        <w:t>at most 0 occurrences of a drug exposure of clopidogrel</w:t>
-      </w:r>
+        <w:t>at most 0 occurrences of a drug exposure of </w:t>
+      </w:r>
+      <w:proofErr w:type="spellStart"/>
+      <w:r>
+        <w:rPr>
+          <w:rFonts w:ascii="Segoe UI" w:eastAsia="Times New Roman" w:hAnsi="Segoe UI" w:cs="Segoe UI"/>
+          <w:color w:val="333333"/>
+          <w:sz w:val="18"/>
+          <w:szCs w:val="18"/>
+          <w:lang w:eastAsia="ko-KR"/>
+        </w:rPr>
+        <w:t>clopidogrel</w:t>
+      </w:r>
+      <w:proofErr w:type="spellEnd"/>
     </w:p>
     <w:p>
       <w:pPr>
@@ -5576,6 +6180,7 @@
           <w:szCs w:val="18"/>
           <w:lang w:eastAsia="ko-KR"/>
         </w:rPr>
+        <w:lastRenderedPageBreak/>
         <w:t>where event starts between 30 days Before and 0 days After index start date</w:t>
       </w:r>
     </w:p>
@@ -5700,7 +6305,6 @@
           <w:szCs w:val="18"/>
           <w:lang w:eastAsia="ko-KR"/>
         </w:rPr>
-        <w:lastRenderedPageBreak/>
         <w:t>and at most 0 occurrences of a condition occurrence of ICH</w:t>
       </w:r>
     </w:p>
@@ -6014,9 +6618,11 @@
           <w:numId w:val="0"/>
         </w:numPr>
       </w:pPr>
+      <w:proofErr w:type="spellStart"/>
       <w:r>
         <w:t>Clopidogrel</w:t>
       </w:r>
+      <w:proofErr w:type="spellEnd"/>
     </w:p>
     <w:p>
       <w:pPr>
@@ -6100,6 +6706,7 @@
         </w:rPr>
         <w:t>a drug exposure of </w:t>
       </w:r>
+      <w:proofErr w:type="spellStart"/>
       <w:r>
         <w:rPr>
           <w:rFonts w:ascii="Segoe UI" w:eastAsia="Times New Roman" w:hAnsi="Segoe UI" w:cs="Segoe UI"/>
@@ -6110,6 +6717,7 @@
         </w:rPr>
         <w:t>clopidogrel</w:t>
       </w:r>
+      <w:proofErr w:type="spellEnd"/>
     </w:p>
     <w:p>
       <w:pPr>
@@ -6254,7 +6862,29 @@
           <w:szCs w:val="18"/>
           <w:lang w:eastAsia="ko-KR"/>
         </w:rPr>
-        <w:t>at least 1 occurrences of a procedure of PCI</w:t>
+        <w:t>at least 1 </w:t>
+      </w:r>
+      <w:proofErr w:type="gramStart"/>
+      <w:r>
+        <w:rPr>
+          <w:rFonts w:ascii="Segoe UI" w:eastAsia="Times New Roman" w:hAnsi="Segoe UI" w:cs="Segoe UI"/>
+          <w:color w:val="333333"/>
+          <w:sz w:val="18"/>
+          <w:szCs w:val="18"/>
+          <w:lang w:eastAsia="ko-KR"/>
+        </w:rPr>
+        <w:t>occurrences</w:t>
+      </w:r>
+      <w:proofErr w:type="gramEnd"/>
+      <w:r>
+        <w:rPr>
+          <w:rFonts w:ascii="Segoe UI" w:eastAsia="Times New Roman" w:hAnsi="Segoe UI" w:cs="Segoe UI"/>
+          <w:color w:val="333333"/>
+          <w:sz w:val="18"/>
+          <w:szCs w:val="18"/>
+          <w:lang w:eastAsia="ko-KR"/>
+        </w:rPr>
+        <w:t> of a procedure of PCI</w:t>
       </w:r>
     </w:p>
     <w:p>
@@ -6336,6 +6966,7 @@
           <w:szCs w:val="21"/>
           <w:lang w:eastAsia="ko-KR"/>
         </w:rPr>
+        <w:lastRenderedPageBreak/>
         <w:t>Inclusion Rules</w:t>
       </w:r>
     </w:p>
@@ -6409,14 +7040,10 @@
           <w:szCs w:val="18"/>
           <w:lang w:eastAsia="ko-KR"/>
         </w:rPr>
-        <w:t>at least 1 occurrences of a condition occurrence of ACS</w:t>
-      </w:r>
-    </w:p>
-    <w:p>
-      <w:pPr>
-        <w:shd w:val="clear" w:color="auto" w:fill="FFFFFF"/>
-        <w:spacing w:beforeAutospacing="1" w:after="0" w:afterAutospacing="1" w:line="240" w:lineRule="auto"/>
-        <w:ind w:left="720"/>
+        <w:t>at least 1 </w:t>
+      </w:r>
+      <w:proofErr w:type="gramStart"/>
+      <w:r>
         <w:rPr>
           <w:rFonts w:ascii="Segoe UI" w:eastAsia="Times New Roman" w:hAnsi="Segoe UI" w:cs="Segoe UI"/>
           <w:color w:val="333333"/>
@@ -6424,7 +7051,9 @@
           <w:szCs w:val="18"/>
           <w:lang w:eastAsia="ko-KR"/>
         </w:rPr>
-      </w:pPr>
+        <w:t>occurrences</w:t>
+      </w:r>
+      <w:proofErr w:type="gramEnd"/>
       <w:r>
         <w:rPr>
           <w:rFonts w:ascii="Segoe UI" w:eastAsia="Times New Roman" w:hAnsi="Segoe UI" w:cs="Segoe UI"/>
@@ -6433,13 +7062,14 @@
           <w:szCs w:val="18"/>
           <w:lang w:eastAsia="ko-KR"/>
         </w:rPr>
-        <w:t>where event starts between 7 days Before and 7 days After index start date</w:t>
+        <w:t> of a condition occurrence of ACS</w:t>
       </w:r>
     </w:p>
     <w:p>
       <w:pPr>
         <w:shd w:val="clear" w:color="auto" w:fill="FFFFFF"/>
-        <w:spacing w:after="0" w:line="240" w:lineRule="auto"/>
+        <w:spacing w:beforeAutospacing="1" w:after="0" w:afterAutospacing="1" w:line="240" w:lineRule="auto"/>
+        <w:ind w:left="720"/>
         <w:rPr>
           <w:rFonts w:ascii="Segoe UI" w:eastAsia="Times New Roman" w:hAnsi="Segoe UI" w:cs="Segoe UI"/>
           <w:color w:val="333333"/>
@@ -6456,7 +7086,7 @@
           <w:szCs w:val="18"/>
           <w:lang w:eastAsia="ko-KR"/>
         </w:rPr>
-        <w:t>Inclusion Criteria #2: aspirin</w:t>
+        <w:t>where event starts between 7 days Before and 7 days After index start date</w:t>
       </w:r>
     </w:p>
     <w:p>
@@ -6479,7 +7109,29 @@
           <w:szCs w:val="18"/>
           <w:lang w:eastAsia="ko-KR"/>
         </w:rPr>
-        <w:lastRenderedPageBreak/>
+        <w:t>Inclusion Criteria #2: aspirin</w:t>
+      </w:r>
+    </w:p>
+    <w:p>
+      <w:pPr>
+        <w:shd w:val="clear" w:color="auto" w:fill="FFFFFF"/>
+        <w:spacing w:after="0" w:line="240" w:lineRule="auto"/>
+        <w:rPr>
+          <w:rFonts w:ascii="Segoe UI" w:eastAsia="Times New Roman" w:hAnsi="Segoe UI" w:cs="Segoe UI"/>
+          <w:color w:val="333333"/>
+          <w:sz w:val="18"/>
+          <w:szCs w:val="18"/>
+          <w:lang w:eastAsia="ko-KR"/>
+        </w:rPr>
+      </w:pPr>
+      <w:r>
+        <w:rPr>
+          <w:rFonts w:ascii="Segoe UI" w:eastAsia="Times New Roman" w:hAnsi="Segoe UI" w:cs="Segoe UI"/>
+          <w:color w:val="333333"/>
+          <w:sz w:val="18"/>
+          <w:szCs w:val="18"/>
+          <w:lang w:eastAsia="ko-KR"/>
+        </w:rPr>
         <w:t>Having all of the following criteria:</w:t>
       </w:r>
     </w:p>
@@ -6507,7 +7159,29 @@
           <w:szCs w:val="18"/>
           <w:lang w:eastAsia="ko-KR"/>
         </w:rPr>
-        <w:t>at least 1 occurrences of a drug exposure of aspirin</w:t>
+        <w:t>at least 1 </w:t>
+      </w:r>
+      <w:proofErr w:type="gramStart"/>
+      <w:r>
+        <w:rPr>
+          <w:rFonts w:ascii="Segoe UI" w:eastAsia="Times New Roman" w:hAnsi="Segoe UI" w:cs="Segoe UI"/>
+          <w:color w:val="333333"/>
+          <w:sz w:val="18"/>
+          <w:szCs w:val="18"/>
+          <w:lang w:eastAsia="ko-KR"/>
+        </w:rPr>
+        <w:t>occurrences</w:t>
+      </w:r>
+      <w:proofErr w:type="gramEnd"/>
+      <w:r>
+        <w:rPr>
+          <w:rFonts w:ascii="Segoe UI" w:eastAsia="Times New Roman" w:hAnsi="Segoe UI" w:cs="Segoe UI"/>
+          <w:color w:val="333333"/>
+          <w:sz w:val="18"/>
+          <w:szCs w:val="18"/>
+          <w:lang w:eastAsia="ko-KR"/>
+        </w:rPr>
+        <w:t> of a drug exposure of aspirin</w:t>
       </w:r>
     </w:p>
     <w:p>
@@ -7081,8 +7755,10 @@
           <w:szCs w:val="18"/>
           <w:lang w:eastAsia="ko-KR"/>
         </w:rPr>
+        <w:lastRenderedPageBreak/>
         <w:t>Use the era end date of </w:t>
       </w:r>
+      <w:proofErr w:type="spellStart"/>
       <w:r>
         <w:rPr>
           <w:rFonts w:ascii="Segoe UI" w:eastAsia="Times New Roman" w:hAnsi="Segoe UI" w:cs="Segoe UI"/>
@@ -7093,6 +7769,7 @@
         </w:rPr>
         <w:t>clopidogrel</w:t>
       </w:r>
+      <w:proofErr w:type="spellEnd"/>
     </w:p>
     <w:p>
       <w:pPr>
@@ -7153,7 +7830,6 @@
         <w:pStyle w:val="Heading3"/>
       </w:pPr>
       <w:r>
-        <w:lastRenderedPageBreak/>
         <w:t>Outcomes</w:t>
       </w:r>
       <w:bookmarkEnd w:id="16"/>
@@ -7423,6 +8099,7 @@
         </w:numPr>
       </w:pPr>
       <w:r>
+        <w:lastRenderedPageBreak/>
         <w:t xml:space="preserve">Occurrence of </w:t>
       </w:r>
       <w:r>
@@ -7452,7 +8129,6 @@
         </w:rPr>
       </w:pPr>
       <w:r>
-        <w:lastRenderedPageBreak/>
         <w:t>Secondary outcome: Intracranial hemorrhage</w:t>
       </w:r>
     </w:p>
@@ -7706,7 +8382,15 @@
     </w:p>
     <w:p>
       <w:r>
-        <w:t>For the full details see the OHDSI CohortMethod package</w:t>
+        <w:t xml:space="preserve">For the full details see the OHDSI </w:t>
+      </w:r>
+      <w:proofErr w:type="spellStart"/>
+      <w:r>
+        <w:t>CohortMethod</w:t>
+      </w:r>
+      <w:proofErr w:type="spellEnd"/>
+      <w:r>
+        <w:t xml:space="preserve"> package</w:t>
       </w:r>
       <w:r>
         <w:t xml:space="preserve"> (</w:t>
@@ -7740,6 +8424,7 @@
       </w:pPr>
       <w:bookmarkStart w:id="18" w:name="_Toc470944219"/>
       <w:r>
+        <w:lastRenderedPageBreak/>
         <w:t>Negative</w:t>
       </w:r>
       <w:r>
@@ -7817,7 +8502,6 @@
                 <w:szCs w:val="15"/>
                 <w:lang w:eastAsia="ko-KR"/>
               </w:rPr>
-              <w:lastRenderedPageBreak/>
               <w:t>Concept ID</w:t>
             </w:r>
           </w:p>
@@ -10090,15 +10774,27 @@
                 <w:lang w:eastAsia="ko-KR"/>
               </w:rPr>
             </w:pPr>
-            <w:r>
-              <w:rPr>
-                <w:rFonts w:ascii="Helvetica Neue" w:eastAsia="Times New Roman" w:hAnsi="Helvetica Neue" w:cs="Times New Roman"/>
-                <w:color w:val="000000"/>
-                <w:sz w:val="15"/>
-                <w:szCs w:val="15"/>
-                <w:lang w:eastAsia="ko-KR"/>
-              </w:rPr>
-              <w:t>Colles' fracture</w:t>
+            <w:proofErr w:type="spellStart"/>
+            <w:r>
+              <w:rPr>
+                <w:rFonts w:ascii="Helvetica Neue" w:eastAsia="Times New Roman" w:hAnsi="Helvetica Neue" w:cs="Times New Roman"/>
+                <w:color w:val="000000"/>
+                <w:sz w:val="15"/>
+                <w:szCs w:val="15"/>
+                <w:lang w:eastAsia="ko-KR"/>
+              </w:rPr>
+              <w:t>Colles</w:t>
+            </w:r>
+            <w:proofErr w:type="spellEnd"/>
+            <w:r>
+              <w:rPr>
+                <w:rFonts w:ascii="Helvetica Neue" w:eastAsia="Times New Roman" w:hAnsi="Helvetica Neue" w:cs="Times New Roman"/>
+                <w:color w:val="000000"/>
+                <w:sz w:val="15"/>
+                <w:szCs w:val="15"/>
+                <w:lang w:eastAsia="ko-KR"/>
+              </w:rPr>
+              <w:t>' fracture</w:t>
             </w:r>
           </w:p>
         </w:tc>
@@ -10220,8 +10916,20 @@
                 <w:szCs w:val="15"/>
                 <w:lang w:eastAsia="ko-KR"/>
               </w:rPr>
-              <w:t>Condyloma acuminatum</w:t>
-            </w:r>
+              <w:t xml:space="preserve">Condyloma </w:t>
+            </w:r>
+            <w:proofErr w:type="spellStart"/>
+            <w:r>
+              <w:rPr>
+                <w:rFonts w:ascii="Helvetica Neue" w:eastAsia="Times New Roman" w:hAnsi="Helvetica Neue" w:cs="Times New Roman"/>
+                <w:color w:val="000000"/>
+                <w:sz w:val="15"/>
+                <w:szCs w:val="15"/>
+                <w:lang w:eastAsia="ko-KR"/>
+              </w:rPr>
+              <w:t>acuminatum</w:t>
+            </w:r>
+            <w:proofErr w:type="spellEnd"/>
           </w:p>
         </w:tc>
       </w:tr>
@@ -10464,8 +11172,20 @@
                 <w:szCs w:val="15"/>
                 <w:lang w:eastAsia="ko-KR"/>
               </w:rPr>
-              <w:t>Cutis laxa</w:t>
-            </w:r>
+              <w:t xml:space="preserve">Cutis </w:t>
+            </w:r>
+            <w:proofErr w:type="spellStart"/>
+            <w:r>
+              <w:rPr>
+                <w:rFonts w:ascii="Helvetica Neue" w:eastAsia="Times New Roman" w:hAnsi="Helvetica Neue" w:cs="Times New Roman"/>
+                <w:color w:val="000000"/>
+                <w:sz w:val="15"/>
+                <w:szCs w:val="15"/>
+                <w:lang w:eastAsia="ko-KR"/>
+              </w:rPr>
+              <w:t>laxa</w:t>
+            </w:r>
+            <w:proofErr w:type="spellEnd"/>
           </w:p>
         </w:tc>
       </w:tr>
@@ -12338,6 +13058,7 @@
                 <w:szCs w:val="15"/>
                 <w:lang w:eastAsia="ko-KR"/>
               </w:rPr>
+              <w:lastRenderedPageBreak/>
               <w:t>78804</w:t>
             </w:r>
           </w:p>
@@ -12826,7 +13547,6 @@
                 <w:szCs w:val="15"/>
                 <w:lang w:eastAsia="ko-KR"/>
               </w:rPr>
-              <w:lastRenderedPageBreak/>
               <w:t>76737</w:t>
             </w:r>
           </w:p>
@@ -13019,15 +13739,27 @@
                 <w:lang w:eastAsia="ko-KR"/>
               </w:rPr>
             </w:pPr>
-            <w:r>
-              <w:rPr>
-                <w:rFonts w:ascii="Helvetica Neue" w:eastAsia="Times New Roman" w:hAnsi="Helvetica Neue" w:cs="Times New Roman"/>
-                <w:color w:val="000000"/>
-                <w:sz w:val="15"/>
-                <w:szCs w:val="15"/>
-                <w:lang w:eastAsia="ko-KR"/>
-              </w:rPr>
-              <w:t>Hyperandrogenization syndrome</w:t>
+            <w:proofErr w:type="spellStart"/>
+            <w:r>
+              <w:rPr>
+                <w:rFonts w:ascii="Helvetica Neue" w:eastAsia="Times New Roman" w:hAnsi="Helvetica Neue" w:cs="Times New Roman"/>
+                <w:color w:val="000000"/>
+                <w:sz w:val="15"/>
+                <w:szCs w:val="15"/>
+                <w:lang w:eastAsia="ko-KR"/>
+              </w:rPr>
+              <w:t>Hyperandrogenization</w:t>
+            </w:r>
+            <w:proofErr w:type="spellEnd"/>
+            <w:r>
+              <w:rPr>
+                <w:rFonts w:ascii="Helvetica Neue" w:eastAsia="Times New Roman" w:hAnsi="Helvetica Neue" w:cs="Times New Roman"/>
+                <w:color w:val="000000"/>
+                <w:sz w:val="15"/>
+                <w:szCs w:val="15"/>
+                <w:lang w:eastAsia="ko-KR"/>
+              </w:rPr>
+              <w:t xml:space="preserve"> syndrome</w:t>
             </w:r>
           </w:p>
         </w:tc>
@@ -13995,15 +14727,27 @@
                 <w:lang w:eastAsia="ko-KR"/>
               </w:rPr>
             </w:pPr>
-            <w:r>
-              <w:rPr>
-                <w:rFonts w:ascii="Helvetica Neue" w:eastAsia="Times New Roman" w:hAnsi="Helvetica Neue" w:cs="Times New Roman"/>
-                <w:color w:val="000000"/>
-                <w:sz w:val="15"/>
-                <w:szCs w:val="15"/>
-                <w:lang w:eastAsia="ko-KR"/>
-              </w:rPr>
-              <w:t>Ingrowing nail</w:t>
+            <w:proofErr w:type="spellStart"/>
+            <w:r>
+              <w:rPr>
+                <w:rFonts w:ascii="Helvetica Neue" w:eastAsia="Times New Roman" w:hAnsi="Helvetica Neue" w:cs="Times New Roman"/>
+                <w:color w:val="000000"/>
+                <w:sz w:val="15"/>
+                <w:szCs w:val="15"/>
+                <w:lang w:eastAsia="ko-KR"/>
+              </w:rPr>
+              <w:t>Ingrowing</w:t>
+            </w:r>
+            <w:proofErr w:type="spellEnd"/>
+            <w:r>
+              <w:rPr>
+                <w:rFonts w:ascii="Helvetica Neue" w:eastAsia="Times New Roman" w:hAnsi="Helvetica Neue" w:cs="Times New Roman"/>
+                <w:color w:val="000000"/>
+                <w:sz w:val="15"/>
+                <w:szCs w:val="15"/>
+                <w:lang w:eastAsia="ko-KR"/>
+              </w:rPr>
+              <w:t xml:space="preserve"> nail</w:t>
             </w:r>
           </w:p>
         </w:tc>
@@ -17341,6 +18085,7 @@
                 <w:szCs w:val="15"/>
                 <w:lang w:eastAsia="ko-KR"/>
               </w:rPr>
+              <w:lastRenderedPageBreak/>
               <w:t>199876</w:t>
             </w:r>
           </w:p>
@@ -17829,7 +18574,6 @@
                 <w:szCs w:val="15"/>
                 <w:lang w:eastAsia="ko-KR"/>
               </w:rPr>
-              <w:lastRenderedPageBreak/>
               <w:t>4285569</w:t>
             </w:r>
           </w:p>
@@ -18396,8 +19140,20 @@
                 <w:szCs w:val="15"/>
                 <w:lang w:eastAsia="ko-KR"/>
               </w:rPr>
-              <w:t>Skin striae</w:t>
-            </w:r>
+              <w:t xml:space="preserve">Skin </w:t>
+            </w:r>
+            <w:proofErr w:type="spellStart"/>
+            <w:r>
+              <w:rPr>
+                <w:rFonts w:ascii="Helvetica Neue" w:eastAsia="Times New Roman" w:hAnsi="Helvetica Neue" w:cs="Times New Roman"/>
+                <w:color w:val="000000"/>
+                <w:sz w:val="15"/>
+                <w:szCs w:val="15"/>
+                <w:lang w:eastAsia="ko-KR"/>
+              </w:rPr>
+              <w:t>striae</w:t>
+            </w:r>
+            <w:proofErr w:type="spellEnd"/>
           </w:p>
         </w:tc>
       </w:tr>
@@ -19974,15 +20730,27 @@
                 <w:lang w:eastAsia="ko-KR"/>
               </w:rPr>
             </w:pPr>
-            <w:r>
-              <w:rPr>
-                <w:rFonts w:ascii="Helvetica Neue" w:eastAsia="Times New Roman" w:hAnsi="Helvetica Neue" w:cs="Times New Roman"/>
-                <w:color w:val="000000"/>
-                <w:sz w:val="15"/>
-                <w:szCs w:val="15"/>
-                <w:lang w:eastAsia="ko-KR"/>
-              </w:rPr>
-              <w:t>Vesicoureteric reflux</w:t>
+            <w:proofErr w:type="spellStart"/>
+            <w:r>
+              <w:rPr>
+                <w:rFonts w:ascii="Helvetica Neue" w:eastAsia="Times New Roman" w:hAnsi="Helvetica Neue" w:cs="Times New Roman"/>
+                <w:color w:val="000000"/>
+                <w:sz w:val="15"/>
+                <w:szCs w:val="15"/>
+                <w:lang w:eastAsia="ko-KR"/>
+              </w:rPr>
+              <w:t>Vesicoureteric</w:t>
+            </w:r>
+            <w:proofErr w:type="spellEnd"/>
+            <w:r>
+              <w:rPr>
+                <w:rFonts w:ascii="Helvetica Neue" w:eastAsia="Times New Roman" w:hAnsi="Helvetica Neue" w:cs="Times New Roman"/>
+                <w:color w:val="000000"/>
+                <w:sz w:val="15"/>
+                <w:szCs w:val="15"/>
+                <w:lang w:eastAsia="ko-KR"/>
+              </w:rPr>
+              <w:t xml:space="preserve"> reflux</w:t>
             </w:r>
           </w:p>
         </w:tc>
@@ -20422,6 +21190,7 @@
       </w:pPr>
       <w:bookmarkStart w:id="22" w:name="_Toc470944223"/>
       <w:r>
+        <w:lastRenderedPageBreak/>
         <w:t>Quality control</w:t>
       </w:r>
       <w:bookmarkEnd w:id="22"/>
@@ -20452,7 +21221,6 @@
         </w:numPr>
       </w:pPr>
       <w:r>
-        <w:lastRenderedPageBreak/>
         <w:t>Inspection of the PS distribution.</w:t>
       </w:r>
     </w:p>
@@ -20616,7 +21384,23 @@
     </w:p>
     <w:p>
       <w:r>
-        <w:t>The CohortMethod package itself, as well as other OHDSI packages on which CohortMethod depends, use unit tests for validation.</w:t>
+        <w:t xml:space="preserve">The </w:t>
+      </w:r>
+      <w:proofErr w:type="spellStart"/>
+      <w:r>
+        <w:t>CohortMethod</w:t>
+      </w:r>
+      <w:proofErr w:type="spellEnd"/>
+      <w:r>
+        <w:t xml:space="preserve"> package itself, as well as other OHDSI packages on which </w:t>
+      </w:r>
+      <w:proofErr w:type="spellStart"/>
+      <w:r>
+        <w:t>CohortMethod</w:t>
+      </w:r>
+      <w:proofErr w:type="spellEnd"/>
+      <w:r>
+        <w:t xml:space="preserve"> depends, use unit tests for validation.</w:t>
       </w:r>
     </w:p>
     <w:p/>
@@ -20692,7 +21476,15 @@
         </w:numPr>
       </w:pPr>
       <w:r>
-        <w:t>Even though many potential confounders will be included in this study, there may be residual bias due to unmeasured or misspecified confounders.</w:t>
+        <w:t xml:space="preserve">Even though many potential confounders will be included in this study, there may be residual bias due to unmeasured or </w:t>
+      </w:r>
+      <w:proofErr w:type="spellStart"/>
+      <w:r>
+        <w:t>misspecified</w:t>
+      </w:r>
+      <w:proofErr w:type="spellEnd"/>
+      <w:r>
+        <w:t xml:space="preserve"> confounders.</w:t>
       </w:r>
     </w:p>
     <w:p>
@@ -20712,6 +21504,7 @@
         <w:pStyle w:val="Heading1"/>
       </w:pPr>
       <w:r>
+        <w:lastRenderedPageBreak/>
         <w:t>Protection of Human Subjects</w:t>
       </w:r>
       <w:bookmarkEnd w:id="24"/>
@@ -20727,7 +21520,6 @@
       </w:pPr>
       <w:bookmarkStart w:id="25" w:name="_Toc470944226"/>
       <w:r>
-        <w:lastRenderedPageBreak/>
         <w:t>Plans for Disseminating and Communicating Study Results</w:t>
       </w:r>
       <w:bookmarkEnd w:id="25"/>
@@ -20791,7 +21583,21 @@
         <w:rPr>
           <w:rFonts w:ascii="Calibri" w:cs="Calibri"/>
         </w:rPr>
-        <w:t xml:space="preserve"> 2016 ACC/AHA Guideline Focused Update on Duration of Dual Antiplatelet Therapy in Patients With Coronary Artery Disease: A Report of the American College of Cardiology/American Heart Association Task Force on Clinical Practice Guidelines. </w:t>
+        <w:t xml:space="preserve"> 2016 ACC/AHA Guideline Focused Update on Duration of Dual Antiplatelet Therapy in Patients </w:t>
+      </w:r>
+      <w:proofErr w:type="gramStart"/>
+      <w:r>
+        <w:rPr>
+          <w:rFonts w:ascii="Calibri" w:cs="Calibri"/>
+        </w:rPr>
+        <w:t>With</w:t>
+      </w:r>
+      <w:proofErr w:type="gramEnd"/>
+      <w:r>
+        <w:rPr>
+          <w:rFonts w:ascii="Calibri" w:cs="Calibri"/>
+        </w:rPr>
+        <w:t xml:space="preserve"> Coronary Artery Disease: A Report of the American College of Cardiology/American Heart Association Task Force on Clinical Practice Guidelines. </w:t>
       </w:r>
       <w:r>
         <w:rPr>
@@ -20799,7 +21605,25 @@
           <w:i/>
           <w:iCs/>
         </w:rPr>
-        <w:t>J. Am. Coll. Cardiol.</w:t>
+        <w:t xml:space="preserve">J. Am. Coll. </w:t>
+      </w:r>
+      <w:proofErr w:type="spellStart"/>
+      <w:r>
+        <w:rPr>
+          <w:rFonts w:ascii="Calibri" w:cs="Calibri"/>
+          <w:i/>
+          <w:iCs/>
+        </w:rPr>
+        <w:t>Cardiol</w:t>
+      </w:r>
+      <w:proofErr w:type="spellEnd"/>
+      <w:r>
+        <w:rPr>
+          <w:rFonts w:ascii="Calibri" w:cs="Calibri"/>
+          <w:i/>
+          <w:iCs/>
+        </w:rPr>
+        <w:t>.</w:t>
       </w:r>
       <w:r>
         <w:rPr>
@@ -20840,7 +21664,20 @@
           <w:rFonts w:ascii="Calibri" w:cs="Calibri"/>
         </w:rPr>
         <w:tab/>
-        <w:t xml:space="preserve">Valgimigli, M. </w:t>
+      </w:r>
+      <w:proofErr w:type="spellStart"/>
+      <w:r>
+        <w:rPr>
+          <w:rFonts w:ascii="Calibri" w:cs="Calibri"/>
+        </w:rPr>
+        <w:t>Valgimigli</w:t>
+      </w:r>
+      <w:proofErr w:type="spellEnd"/>
+      <w:r>
+        <w:rPr>
+          <w:rFonts w:ascii="Calibri" w:cs="Calibri"/>
+        </w:rPr>
+        <w:t xml:space="preserve">, M. </w:t>
       </w:r>
       <w:r>
         <w:rPr>
@@ -20903,7 +21740,20 @@
           <w:rFonts w:ascii="Calibri" w:cs="Calibri"/>
         </w:rPr>
         <w:tab/>
-        <w:t xml:space="preserve">Wallentin, L. </w:t>
+      </w:r>
+      <w:proofErr w:type="spellStart"/>
+      <w:r>
+        <w:rPr>
+          <w:rFonts w:ascii="Calibri" w:cs="Calibri"/>
+        </w:rPr>
+        <w:t>Wallentin</w:t>
+      </w:r>
+      <w:proofErr w:type="spellEnd"/>
+      <w:r>
+        <w:rPr>
+          <w:rFonts w:ascii="Calibri" w:cs="Calibri"/>
+        </w:rPr>
+        <w:t xml:space="preserve">, L. </w:t>
       </w:r>
       <w:r>
         <w:rPr>
@@ -20917,7 +21767,21 @@
         <w:rPr>
           <w:rFonts w:ascii="Calibri" w:cs="Calibri"/>
         </w:rPr>
-        <w:t xml:space="preserve"> Ticagrelor versus Clopidogrel in Patients with Acute Coronary Syndromes. </w:t>
+        <w:t xml:space="preserve"> Ticagrelor versus </w:t>
+      </w:r>
+      <w:proofErr w:type="spellStart"/>
+      <w:r>
+        <w:rPr>
+          <w:rFonts w:ascii="Calibri" w:cs="Calibri"/>
+        </w:rPr>
+        <w:t>Clopidogrel</w:t>
+      </w:r>
+      <w:proofErr w:type="spellEnd"/>
+      <w:r>
+        <w:rPr>
+          <w:rFonts w:ascii="Calibri" w:cs="Calibri"/>
+        </w:rPr>
+        <w:t xml:space="preserve"> in Patients with Acute Coronary Syndromes. </w:t>
       </w:r>
       <w:r>
         <w:rPr>
@@ -20988,7 +21852,25 @@
           <w:i/>
           <w:iCs/>
         </w:rPr>
-        <w:t>Am. J. Cardiol.</w:t>
+        <w:t xml:space="preserve">Am. J. </w:t>
+      </w:r>
+      <w:proofErr w:type="spellStart"/>
+      <w:r>
+        <w:rPr>
+          <w:rFonts w:ascii="Calibri" w:cs="Calibri"/>
+          <w:i/>
+          <w:iCs/>
+        </w:rPr>
+        <w:t>Cardiol</w:t>
+      </w:r>
+      <w:proofErr w:type="spellEnd"/>
+      <w:r>
+        <w:rPr>
+          <w:rFonts w:ascii="Calibri" w:cs="Calibri"/>
+          <w:i/>
+          <w:iCs/>
+        </w:rPr>
+        <w:t>.</w:t>
       </w:r>
       <w:r>
         <w:rPr>
@@ -21071,6 +21953,7 @@
         <w:rPr>
           <w:rFonts w:ascii="Calibri" w:cs="Calibri"/>
         </w:rPr>
+        <w:lastRenderedPageBreak/>
         <w:t>6.</w:t>
       </w:r>
       <w:r>
@@ -21078,7 +21961,48 @@
           <w:rFonts w:ascii="Calibri" w:cs="Calibri"/>
         </w:rPr>
         <w:tab/>
-        <w:t xml:space="preserve">Misumida, N., Aoi, S., Kim, S. M., Ziada, K. M. &amp; Abdel-Latif, A. Ticagrelor versus clopidogrel in East Asian patients with acute coronary syndrome: Systematic review and meta-analysis. </w:t>
+      </w:r>
+      <w:proofErr w:type="spellStart"/>
+      <w:r>
+        <w:rPr>
+          <w:rFonts w:ascii="Calibri" w:cs="Calibri"/>
+        </w:rPr>
+        <w:t>Misumida</w:t>
+      </w:r>
+      <w:proofErr w:type="spellEnd"/>
+      <w:r>
+        <w:rPr>
+          <w:rFonts w:ascii="Calibri" w:cs="Calibri"/>
+        </w:rPr>
+        <w:t xml:space="preserve">, N., Aoi, S., Kim, S. M., </w:t>
+      </w:r>
+      <w:proofErr w:type="spellStart"/>
+      <w:r>
+        <w:rPr>
+          <w:rFonts w:ascii="Calibri" w:cs="Calibri"/>
+        </w:rPr>
+        <w:t>Ziada</w:t>
+      </w:r>
+      <w:proofErr w:type="spellEnd"/>
+      <w:r>
+        <w:rPr>
+          <w:rFonts w:ascii="Calibri" w:cs="Calibri"/>
+        </w:rPr>
+        <w:t xml:space="preserve">, K. M. &amp; Abdel-Latif, A. Ticagrelor versus </w:t>
+      </w:r>
+      <w:proofErr w:type="spellStart"/>
+      <w:r>
+        <w:rPr>
+          <w:rFonts w:ascii="Calibri" w:cs="Calibri"/>
+        </w:rPr>
+        <w:t>clopidogrel</w:t>
+      </w:r>
+      <w:proofErr w:type="spellEnd"/>
+      <w:r>
+        <w:rPr>
+          <w:rFonts w:ascii="Calibri" w:cs="Calibri"/>
+        </w:rPr>
+        <w:t xml:space="preserve"> in East Asian patients with acute coronary syndrome: Systematic review and meta-analysis. </w:t>
       </w:r>
       <w:r>
         <w:rPr>
@@ -21086,7 +22010,25 @@
           <w:i/>
           <w:iCs/>
         </w:rPr>
-        <w:t>Cardiovasc. Revasc. Med.</w:t>
+        <w:t xml:space="preserve">Cardiovasc. </w:t>
+      </w:r>
+      <w:proofErr w:type="spellStart"/>
+      <w:r>
+        <w:rPr>
+          <w:rFonts w:ascii="Calibri" w:cs="Calibri"/>
+          <w:i/>
+          <w:iCs/>
+        </w:rPr>
+        <w:t>Revasc</w:t>
+      </w:r>
+      <w:proofErr w:type="spellEnd"/>
+      <w:r>
+        <w:rPr>
+          <w:rFonts w:ascii="Calibri" w:cs="Calibri"/>
+          <w:i/>
+          <w:iCs/>
+        </w:rPr>
+        <w:t>. Med.</w:t>
       </w:r>
       <w:r>
         <w:rPr>
@@ -21111,10 +22053,100 @@
     </w:p>
     <w:p>
       <w:pPr>
+        <w:pStyle w:val="Bibliography"/>
+        <w:rPr>
+          <w:rFonts w:ascii="Calibri" w:cs="Calibri"/>
+        </w:rPr>
+      </w:pPr>
+      <w:r>
+        <w:rPr>
+          <w:rFonts w:ascii="Calibri" w:cs="Calibri"/>
+        </w:rPr>
+        <w:t>7.</w:t>
+      </w:r>
+      <w:r>
+        <w:rPr>
+          <w:rFonts w:ascii="Calibri" w:cs="Calibri"/>
+        </w:rPr>
+        <w:tab/>
+        <w:t xml:space="preserve">Mahaffey Kenneth W. </w:t>
+      </w:r>
+      <w:r>
+        <w:rPr>
+          <w:rFonts w:ascii="Calibri" w:cs="Calibri"/>
+          <w:i/>
+          <w:iCs/>
+        </w:rPr>
+        <w:t>et al.</w:t>
+      </w:r>
+      <w:r>
+        <w:rPr>
+          <w:rFonts w:ascii="Calibri" w:cs="Calibri"/>
+        </w:rPr>
+        <w:t xml:space="preserve"> Ticagrelor Compared </w:t>
+      </w:r>
+      <w:proofErr w:type="gramStart"/>
+      <w:r>
+        <w:rPr>
+          <w:rFonts w:ascii="Calibri" w:cs="Calibri"/>
+        </w:rPr>
+        <w:t>With</w:t>
+      </w:r>
+      <w:proofErr w:type="gramEnd"/>
+      <w:r>
+        <w:rPr>
+          <w:rFonts w:ascii="Calibri" w:cs="Calibri"/>
+        </w:rPr>
+        <w:t xml:space="preserve"> </w:t>
+      </w:r>
+      <w:proofErr w:type="spellStart"/>
+      <w:r>
+        <w:rPr>
+          <w:rFonts w:ascii="Calibri" w:cs="Calibri"/>
+        </w:rPr>
+        <w:t>Clopidogrel</w:t>
+      </w:r>
+      <w:proofErr w:type="spellEnd"/>
+      <w:r>
+        <w:rPr>
+          <w:rFonts w:ascii="Calibri" w:cs="Calibri"/>
+        </w:rPr>
+        <w:t xml:space="preserve"> by Geographic Region in the Platelet Inhibition and Patient Outcomes (PLATO) Trial. </w:t>
+      </w:r>
+      <w:r>
+        <w:rPr>
+          <w:rFonts w:ascii="Calibri" w:cs="Calibri"/>
+          <w:i/>
+          <w:iCs/>
+        </w:rPr>
+        <w:t>Circulation</w:t>
+      </w:r>
+      <w:r>
+        <w:rPr>
+          <w:rFonts w:ascii="Calibri" w:cs="Calibri"/>
+        </w:rPr>
+        <w:t xml:space="preserve"> </w:t>
+      </w:r>
+      <w:r>
+        <w:rPr>
+          <w:rFonts w:ascii="Calibri" w:cs="Calibri"/>
+          <w:b/>
+          <w:bCs/>
+        </w:rPr>
+        <w:t>124</w:t>
+      </w:r>
+      <w:r>
+        <w:rPr>
+          <w:rFonts w:ascii="Calibri" w:cs="Calibri"/>
+        </w:rPr>
+        <w:t>, 544–554 (2011).</w:t>
+      </w:r>
+    </w:p>
+    <w:p>
+      <w:pPr>
         <w:spacing w:line="360" w:lineRule="auto"/>
       </w:pPr>
       <w:r>
-        <w:lastRenderedPageBreak/>
         <w:fldChar w:fldCharType="end"/>
       </w:r>
     </w:p>
@@ -24638,7 +25670,7 @@
 </file>
 
 <file path=customXml/itemProps1.xml><?xml version="1.0" encoding="utf-8"?>
-<ds:datastoreItem xmlns:ds="http://schemas.openxmlformats.org/officeDocument/2006/customXml" ds:itemID="{B1808EB7-6F83-7842-B6C7-96379BB226EA}">
+<ds:datastoreItem xmlns:ds="http://schemas.openxmlformats.org/officeDocument/2006/customXml" ds:itemID="{FAB5AFFB-115C-2D4A-9C13-676B028F871C}">
   <ds:schemaRefs>
     <ds:schemaRef ds:uri="http://schemas.openxmlformats.org/officeDocument/2006/bibliography"/>
   </ds:schemaRefs>

</xml_diff>